<commit_message>
Added documents for maded changes per team player
</commit_message>
<xml_diff>
--- a/Documentation_Refactoring/changes_Cherokee.docx
+++ b/Documentation_Refactoring/changes_Cherokee.docx
@@ -27,17 +27,11 @@
     </w:p>
     <w:p>
       <w:pPr>
-        <w:jc w:val="center"/>
-      </w:pPr>
-      <w:r>
-        <w:t>Cherokee</w:t>
-      </w:r>
-    </w:p>
-    <w:p>
-      <w:pPr>
         <w:spacing w:after="0"/>
         <w:jc w:val="right"/>
       </w:pPr>
+      <w:bookmarkStart w:id="0" w:name="_GoBack"/>
+      <w:bookmarkEnd w:id="0"/>
       <w:r>
         <w:t>Team “Chlorine”</w:t>
       </w:r>
@@ -154,8 +148,6 @@
           <w:noProof/>
         </w:rPr>
       </w:pPr>
-      <w:bookmarkStart w:id="0" w:name="_GoBack"/>
-      <w:bookmarkEnd w:id="0"/>
       <w:r>
         <w:rPr>
           <w:noProof/>

</xml_diff>

<commit_message>
Major re-design and refactoring of code
Full redesign of GameFifteen class - all game board related methods
extracted and moved to GameBoard class. Refactored to work with class
method and not with static methods and global variables.
</commit_message>
<xml_diff>
--- a/Documentation_Refactoring/changes_Cherokee.docx
+++ b/Documentation_Refactoring/changes_Cherokee.docx
@@ -147,6 +147,33 @@
     <w:p>
       <w:pPr>
         <w:numPr>
+          <w:ilvl w:val="1"/>
+          <w:numId w:val="1"/>
+        </w:numPr>
+      </w:pPr>
+      <w:r>
+        <w:rPr>
+          <w:noProof/>
+        </w:rPr>
+        <w:t xml:space="preserve">Full redesign of program to work with </w:t>
+      </w:r>
+      <w:r>
+        <w:rPr>
+          <w:b/>
+          <w:noProof/>
+        </w:rPr>
+        <w:t>GameBoard</w:t>
+      </w:r>
+      <w:r>
+        <w:rPr>
+          <w:noProof/>
+        </w:rPr>
+        <w:t xml:space="preserve"> class and not with static methods.</w:t>
+      </w:r>
+    </w:p>
+    <w:p>
+      <w:pPr>
+        <w:numPr>
           <w:ilvl w:val="0"/>
           <w:numId w:val="1"/>
         </w:numPr>
@@ -154,8 +181,198 @@
           <w:noProof/>
         </w:rPr>
       </w:pPr>
+      <w:r>
+        <w:rPr>
+          <w:noProof/>
+        </w:rPr>
+        <w:t xml:space="preserve">Changes in class </w:t>
+      </w:r>
+      <w:r>
+        <w:rPr>
+          <w:b/>
+          <w:noProof/>
+        </w:rPr>
+        <w:t xml:space="preserve">Position </w:t>
+      </w:r>
+    </w:p>
+    <w:p>
+      <w:pPr>
+        <w:numPr>
+          <w:ilvl w:val="1"/>
+          <w:numId w:val="1"/>
+        </w:numPr>
+        <w:rPr>
+          <w:noProof/>
+        </w:rPr>
+      </w:pPr>
+      <w:r>
+        <w:rPr>
+          <w:noProof/>
+        </w:rPr>
+        <w:t>Renamed constructor to</w:t>
+      </w:r>
+      <w:r>
+        <w:rPr>
+          <w:b/>
+          <w:noProof/>
+        </w:rPr>
+        <w:t xml:space="preserve"> Position.</w:t>
+      </w:r>
       <w:bookmarkStart w:id="0" w:name="_GoBack"/>
       <w:bookmarkEnd w:id="0"/>
+    </w:p>
+    <w:p>
+      <w:pPr>
+        <w:numPr>
+          <w:ilvl w:val="1"/>
+          <w:numId w:val="1"/>
+        </w:numPr>
+        <w:rPr>
+          <w:noProof/>
+        </w:rPr>
+      </w:pPr>
+      <w:r>
+        <w:rPr>
+          <w:noProof/>
+        </w:rPr>
+        <w:t>Added</w:t>
+      </w:r>
+      <w:r>
+        <w:rPr>
+          <w:b/>
+          <w:noProof/>
+        </w:rPr>
+        <w:t xml:space="preserve"> ‘this’ </w:t>
+      </w:r>
+      <w:r>
+        <w:rPr>
+          <w:noProof/>
+        </w:rPr>
+        <w:t>to properties used in constructor.</w:t>
+      </w:r>
+    </w:p>
+    <w:p>
+      <w:pPr>
+        <w:numPr>
+          <w:ilvl w:val="1"/>
+          <w:numId w:val="1"/>
+        </w:numPr>
+        <w:rPr>
+          <w:noProof/>
+        </w:rPr>
+      </w:pPr>
+      <w:r>
+        <w:rPr>
+          <w:noProof/>
+        </w:rPr>
+        <w:t>Added private fields representing the properties.</w:t>
+      </w:r>
+    </w:p>
+    <w:p>
+      <w:pPr>
+        <w:numPr>
+          <w:ilvl w:val="1"/>
+          <w:numId w:val="1"/>
+        </w:numPr>
+        <w:rPr>
+          <w:noProof/>
+        </w:rPr>
+      </w:pPr>
+      <w:r>
+        <w:rPr>
+          <w:noProof/>
+        </w:rPr>
+        <w:t>Added checks for incorect values for properties in setters – negative values</w:t>
+      </w:r>
+      <w:r>
+        <w:rPr>
+          <w:noProof/>
+        </w:rPr>
+        <w:t xml:space="preserve"> -&gt; throw </w:t>
+      </w:r>
+      <w:r>
+        <w:rPr>
+          <w:b/>
+          <w:noProof/>
+        </w:rPr>
+        <w:t>ArgumentOutOfRange</w:t>
+      </w:r>
+      <w:r>
+        <w:rPr>
+          <w:noProof/>
+        </w:rPr>
+        <w:t>.</w:t>
+      </w:r>
+    </w:p>
+    <w:p>
+      <w:pPr>
+        <w:numPr>
+          <w:ilvl w:val="1"/>
+          <w:numId w:val="1"/>
+        </w:numPr>
+        <w:rPr>
+          <w:noProof/>
+        </w:rPr>
+      </w:pPr>
+      <w:r>
+        <w:rPr>
+          <w:noProof/>
+        </w:rPr>
+        <w:t>Added comments to public members</w:t>
+      </w:r>
+      <w:r>
+        <w:rPr>
+          <w:noProof/>
+        </w:rPr>
+        <w:t>.</w:t>
+      </w:r>
+    </w:p>
+    <w:p>
+      <w:pPr>
+        <w:numPr>
+          <w:ilvl w:val="1"/>
+          <w:numId w:val="1"/>
+        </w:numPr>
+        <w:rPr>
+          <w:noProof/>
+        </w:rPr>
+      </w:pPr>
+      <w:r>
+        <w:rPr>
+          <w:noProof/>
+        </w:rPr>
+        <w:t xml:space="preserve">Added </w:t>
+      </w:r>
+      <w:r>
+        <w:rPr>
+          <w:noProof/>
+        </w:rPr>
+        <w:t xml:space="preserve">test pattern for </w:t>
+      </w:r>
+      <w:r>
+        <w:rPr>
+          <w:b/>
+          <w:noProof/>
+        </w:rPr>
+        <w:t>Position</w:t>
+      </w:r>
+      <w:r>
+        <w:rPr>
+          <w:noProof/>
+        </w:rPr>
+        <w:t xml:space="preserve"> class.</w:t>
+      </w:r>
+    </w:p>
+    <w:p>
+      <w:pPr>
+        <w:numPr>
+          <w:ilvl w:val="0"/>
+          <w:numId w:val="1"/>
+        </w:numPr>
+        <w:rPr>
+          <w:noProof/>
+        </w:rPr>
+      </w:pPr>
       <w:r>
         <w:rPr>
           <w:noProof/>
@@ -167,111 +384,113 @@
           <w:b/>
           <w:noProof/>
         </w:rPr>
-        <w:t xml:space="preserve">Position </w:t>
-      </w:r>
-    </w:p>
-    <w:p>
-      <w:pPr>
-        <w:numPr>
-          <w:ilvl w:val="1"/>
-          <w:numId w:val="1"/>
-        </w:numPr>
-        <w:rPr>
-          <w:noProof/>
-        </w:rPr>
-      </w:pPr>
-      <w:r>
-        <w:rPr>
-          <w:noProof/>
-        </w:rPr>
-        <w:t>Renamed constructor to</w:t>
-      </w:r>
-      <w:r>
-        <w:rPr>
-          <w:b/>
-          <w:noProof/>
-        </w:rPr>
-        <w:t xml:space="preserve"> Position.</w:t>
-      </w:r>
-    </w:p>
-    <w:p>
-      <w:pPr>
-        <w:numPr>
-          <w:ilvl w:val="1"/>
-          <w:numId w:val="1"/>
-        </w:numPr>
-        <w:rPr>
-          <w:noProof/>
-        </w:rPr>
-      </w:pPr>
-      <w:r>
-        <w:rPr>
-          <w:noProof/>
-        </w:rPr>
-        <w:t>Added</w:t>
-      </w:r>
-      <w:r>
-        <w:rPr>
-          <w:b/>
-          <w:noProof/>
-        </w:rPr>
-        <w:t xml:space="preserve"> ‘this’ </w:t>
-      </w:r>
-      <w:r>
-        <w:rPr>
-          <w:noProof/>
-        </w:rPr>
-        <w:t>to properties used in constructor.</w:t>
-      </w:r>
-    </w:p>
-    <w:p>
-      <w:pPr>
-        <w:numPr>
-          <w:ilvl w:val="1"/>
-          <w:numId w:val="1"/>
-        </w:numPr>
-        <w:rPr>
-          <w:noProof/>
-        </w:rPr>
-      </w:pPr>
-      <w:r>
-        <w:rPr>
-          <w:noProof/>
-        </w:rPr>
-        <w:t>Added private fields representing the properties.</w:t>
-      </w:r>
-    </w:p>
-    <w:p>
-      <w:pPr>
-        <w:numPr>
-          <w:ilvl w:val="1"/>
-          <w:numId w:val="1"/>
-        </w:numPr>
-        <w:rPr>
-          <w:noProof/>
-        </w:rPr>
-      </w:pPr>
-      <w:r>
-        <w:rPr>
-          <w:noProof/>
-        </w:rPr>
-        <w:t>Added checks for incorect values for properties in setters – negative values</w:t>
-      </w:r>
-      <w:r>
-        <w:rPr>
-          <w:noProof/>
-        </w:rPr>
-        <w:t xml:space="preserve"> -&gt; throw </w:t>
-      </w:r>
-      <w:r>
-        <w:rPr>
-          <w:b/>
-          <w:noProof/>
-        </w:rPr>
-        <w:t>ArgumentOutOfRange</w:t>
-      </w:r>
-      <w:r>
-        <w:rPr>
+        <w:t>GameFifteen</w:t>
+      </w:r>
+    </w:p>
+    <w:p>
+      <w:pPr>
+        <w:numPr>
+          <w:ilvl w:val="1"/>
+          <w:numId w:val="1"/>
+        </w:numPr>
+        <w:rPr>
+          <w:noProof/>
+        </w:rPr>
+      </w:pPr>
+      <w:r>
+        <w:rPr>
+          <w:noProof/>
+        </w:rPr>
+        <w:t>Rename old named</w:t>
+      </w:r>
+      <w:r>
+        <w:rPr>
+          <w:b/>
+          <w:noProof/>
+        </w:rPr>
+        <w:t xml:space="preserve"> Pozicia </w:t>
+      </w:r>
+      <w:r>
+        <w:rPr>
+          <w:noProof/>
+        </w:rPr>
+        <w:t xml:space="preserve">class references to new one </w:t>
+      </w:r>
+      <w:r>
+        <w:rPr>
+          <w:b/>
+          <w:noProof/>
+        </w:rPr>
+        <w:t>Position.</w:t>
+      </w:r>
+    </w:p>
+    <w:p>
+      <w:pPr>
+        <w:numPr>
+          <w:ilvl w:val="1"/>
+          <w:numId w:val="1"/>
+        </w:numPr>
+        <w:rPr>
+          <w:noProof/>
+        </w:rPr>
+      </w:pPr>
+      <w:r>
+        <w:rPr>
+          <w:noProof/>
+        </w:rPr>
+        <w:t>Mehod</w:t>
+      </w:r>
+      <w:r>
+        <w:rPr>
+          <w:b/>
+          <w:noProof/>
+        </w:rPr>
+        <w:t xml:space="preserve"> findPrazno </w:t>
+      </w:r>
+      <w:r>
+        <w:rPr>
+          <w:noProof/>
+        </w:rPr>
+        <w:t>renamed to</w:t>
+      </w:r>
+      <w:r>
+        <w:rPr>
+          <w:b/>
+          <w:noProof/>
+        </w:rPr>
+        <w:t xml:space="preserve"> FindEmptyCell</w:t>
+      </w:r>
+      <w:r>
+        <w:rPr>
+          <w:b/>
+          <w:noProof/>
+        </w:rPr>
+        <w:t xml:space="preserve"> </w:t>
+      </w:r>
+      <w:r>
+        <w:rPr>
+          <w:b/>
+          <w:noProof/>
+          <w:lang w:val="bg-BG"/>
+        </w:rPr>
+        <w:t xml:space="preserve"> </w:t>
+      </w:r>
+      <w:r>
+        <w:rPr>
+          <w:noProof/>
+        </w:rPr>
+        <w:t>and moved to class</w:t>
+      </w:r>
+      <w:r>
+        <w:rPr>
+          <w:b/>
+          <w:noProof/>
+        </w:rPr>
+        <w:t xml:space="preserve"> GameBoard</w:t>
+      </w:r>
+      <w:r>
+        <w:rPr>
+          <w:b/>
           <w:noProof/>
         </w:rPr>
         <w:t>.</w:t>
@@ -291,10 +510,122 @@
         <w:rPr>
           <w:noProof/>
         </w:rPr>
-        <w:t>Added comments to public members</w:t>
-      </w:r>
-      <w:r>
-        <w:rPr>
+        <w:t>Extracted</w:t>
+      </w:r>
+      <w:r>
+        <w:rPr>
+          <w:noProof/>
+        </w:rPr>
+        <w:t xml:space="preserve"> </w:t>
+      </w:r>
+      <w:r>
+        <w:rPr>
+          <w:b/>
+          <w:noProof/>
+        </w:rPr>
+        <w:t xml:space="preserve">Drawmatrica, </w:t>
+      </w:r>
+      <w:r>
+        <w:rPr>
+          <w:noProof/>
+        </w:rPr>
+        <w:t>renamed to</w:t>
+      </w:r>
+      <w:r>
+        <w:rPr>
+          <w:b/>
+          <w:noProof/>
+        </w:rPr>
+        <w:t xml:space="preserve"> </w:t>
+      </w:r>
+      <w:r>
+        <w:rPr>
+          <w:b/>
+          <w:noProof/>
+        </w:rPr>
+        <w:t>Draw</w:t>
+      </w:r>
+      <w:r>
+        <w:rPr>
+          <w:b/>
+          <w:noProof/>
+        </w:rPr>
+        <w:t>()</w:t>
+      </w:r>
+      <w:r>
+        <w:rPr>
+          <w:b/>
+          <w:noProof/>
+          <w:lang w:val="bg-BG"/>
+        </w:rPr>
+        <w:t xml:space="preserve"> </w:t>
+      </w:r>
+      <w:r>
+        <w:rPr>
+          <w:noProof/>
+        </w:rPr>
+        <w:t>and moved to class</w:t>
+      </w:r>
+      <w:r>
+        <w:rPr>
+          <w:b/>
+          <w:noProof/>
+        </w:rPr>
+        <w:t xml:space="preserve"> GameBoard.</w:t>
+      </w:r>
+    </w:p>
+    <w:p>
+      <w:pPr>
+        <w:numPr>
+          <w:ilvl w:val="1"/>
+          <w:numId w:val="1"/>
+        </w:numPr>
+        <w:rPr>
+          <w:noProof/>
+        </w:rPr>
+      </w:pPr>
+      <w:r>
+        <w:rPr>
+          <w:noProof/>
+        </w:rPr>
+        <w:t xml:space="preserve">Extracted </w:t>
+      </w:r>
+      <w:r>
+        <w:rPr>
+          <w:b/>
+          <w:noProof/>
+        </w:rPr>
+        <w:t xml:space="preserve">Proverka, </w:t>
+      </w:r>
+      <w:r>
+        <w:rPr>
+          <w:noProof/>
+        </w:rPr>
+        <w:t xml:space="preserve">renamed to </w:t>
+      </w:r>
+      <w:r>
+        <w:rPr>
+          <w:b/>
+          <w:noProof/>
+        </w:rPr>
+        <w:t>IsSolved</w:t>
+      </w:r>
+      <w:r>
+        <w:rPr>
+          <w:noProof/>
+        </w:rPr>
+        <w:t xml:space="preserve"> and moved to </w:t>
+      </w:r>
+      <w:r>
+        <w:rPr>
+          <w:b/>
+          <w:noProof/>
+        </w:rPr>
+        <w:t>GameBoard</w:t>
+      </w:r>
+      <w:r>
+        <w:rPr>
+          <w:b/>
           <w:noProof/>
         </w:rPr>
         <w:t>.</w:t>
@@ -314,26 +645,149 @@
         <w:rPr>
           <w:noProof/>
         </w:rPr>
-        <w:t xml:space="preserve">Added </w:t>
-      </w:r>
-      <w:r>
-        <w:rPr>
-          <w:noProof/>
-        </w:rPr>
-        <w:t xml:space="preserve">test pattern for </w:t>
-      </w:r>
-      <w:r>
-        <w:rPr>
-          <w:b/>
-          <w:noProof/>
-        </w:rPr>
-        <w:t>Position</w:t>
-      </w:r>
-      <w:r>
-        <w:rPr>
-          <w:noProof/>
-        </w:rPr>
-        <w:t xml:space="preserve"> class.</w:t>
+        <w:t xml:space="preserve">Extracted </w:t>
+      </w:r>
+      <w:r>
+        <w:rPr>
+          <w:b/>
+          <w:noProof/>
+        </w:rPr>
+        <w:t>GenerateGameFild</w:t>
+      </w:r>
+      <w:r>
+        <w:rPr>
+          <w:b/>
+          <w:noProof/>
+        </w:rPr>
+        <w:t xml:space="preserve">, </w:t>
+      </w:r>
+      <w:r>
+        <w:rPr>
+          <w:noProof/>
+        </w:rPr>
+        <w:t xml:space="preserve">renamed to </w:t>
+      </w:r>
+      <w:r>
+        <w:rPr>
+          <w:b/>
+          <w:noProof/>
+        </w:rPr>
+        <w:t>GenerateFild</w:t>
+      </w:r>
+      <w:r>
+        <w:rPr>
+          <w:noProof/>
+        </w:rPr>
+        <w:t xml:space="preserve"> </w:t>
+      </w:r>
+      <w:r>
+        <w:rPr>
+          <w:noProof/>
+        </w:rPr>
+        <w:t xml:space="preserve">and moved to </w:t>
+      </w:r>
+      <w:r>
+        <w:rPr>
+          <w:b/>
+          <w:noProof/>
+        </w:rPr>
+        <w:t>GameBoard</w:t>
+      </w:r>
+      <w:r>
+        <w:rPr>
+          <w:b/>
+          <w:noProof/>
+        </w:rPr>
+        <w:t>.</w:t>
+      </w:r>
+    </w:p>
+    <w:p>
+      <w:pPr>
+        <w:numPr>
+          <w:ilvl w:val="1"/>
+          <w:numId w:val="1"/>
+        </w:numPr>
+        <w:rPr>
+          <w:noProof/>
+        </w:rPr>
+      </w:pPr>
+      <w:r>
+        <w:rPr>
+          <w:noProof/>
+        </w:rPr>
+        <w:t xml:space="preserve">Extracted </w:t>
+      </w:r>
+      <w:proofErr w:type="spellStart"/>
+      <w:proofErr w:type="gramStart"/>
+      <w:r>
+        <w:rPr>
+          <w:rFonts w:ascii="Consolas" w:eastAsiaTheme="minorHAnsi" w:hAnsi="Consolas" w:cs="Consolas"/>
+          <w:color w:val="FFFFFF"/>
+          <w:sz w:val="19"/>
+          <w:szCs w:val="19"/>
+          <w:highlight w:val="black"/>
+        </w:rPr>
+        <w:t>FillOutGameField</w:t>
+      </w:r>
+      <w:proofErr w:type="spellEnd"/>
+      <w:r>
+        <w:rPr>
+          <w:b/>
+          <w:noProof/>
+        </w:rPr>
+        <w:t>,</w:t>
+      </w:r>
+      <w:proofErr w:type="gramEnd"/>
+      <w:r>
+        <w:rPr>
+          <w:b/>
+          <w:noProof/>
+        </w:rPr>
+        <w:t xml:space="preserve"> </w:t>
+      </w:r>
+      <w:r>
+        <w:rPr>
+          <w:noProof/>
+        </w:rPr>
+        <w:t xml:space="preserve">renamed to </w:t>
+      </w:r>
+      <w:proofErr w:type="spellStart"/>
+      <w:r>
+        <w:rPr>
+          <w:rFonts w:ascii="Consolas" w:eastAsiaTheme="minorHAnsi" w:hAnsi="Consolas" w:cs="Consolas"/>
+          <w:color w:val="FFFFFF"/>
+          <w:sz w:val="19"/>
+          <w:szCs w:val="19"/>
+          <w:highlight w:val="black"/>
+        </w:rPr>
+        <w:t>FillOut</w:t>
+      </w:r>
+      <w:proofErr w:type="spellEnd"/>
+      <w:r>
+        <w:rPr>
+          <w:noProof/>
+        </w:rPr>
+        <w:t xml:space="preserve"> </w:t>
+      </w:r>
+      <w:r>
+        <w:rPr>
+          <w:noProof/>
+        </w:rPr>
+        <w:t xml:space="preserve">and moved to </w:t>
+      </w:r>
+      <w:r>
+        <w:rPr>
+          <w:b/>
+          <w:noProof/>
+        </w:rPr>
+        <w:t>GameBoard</w:t>
+      </w:r>
+      <w:r>
+        <w:rPr>
+          <w:b/>
+          <w:noProof/>
+        </w:rPr>
+        <w:t>.</w:t>
       </w:r>
     </w:p>
     <w:p>
@@ -357,53 +811,109 @@
           <w:b/>
           <w:noProof/>
         </w:rPr>
-        <w:t>GameFifteen</w:t>
-      </w:r>
-    </w:p>
-    <w:p>
-      <w:pPr>
-        <w:numPr>
-          <w:ilvl w:val="1"/>
-          <w:numId w:val="1"/>
-        </w:numPr>
-        <w:rPr>
-          <w:noProof/>
-        </w:rPr>
-      </w:pPr>
-      <w:r>
-        <w:rPr>
-          <w:noProof/>
-        </w:rPr>
-        <w:t>Rename old named</w:t>
-      </w:r>
-      <w:r>
-        <w:rPr>
-          <w:b/>
-          <w:noProof/>
-        </w:rPr>
-        <w:t xml:space="preserve"> Pozicia </w:t>
-      </w:r>
-      <w:r>
-        <w:rPr>
-          <w:noProof/>
-        </w:rPr>
-        <w:t xml:space="preserve">class references to new one </w:t>
-      </w:r>
-      <w:r>
-        <w:rPr>
-          <w:b/>
-          <w:noProof/>
-        </w:rPr>
-        <w:t xml:space="preserve">Position. </w:t>
-      </w:r>
-      <w:r>
-        <w:rPr>
-          <w:b/>
-          <w:noProof/>
-          <w:lang w:val="bg-BG"/>
-        </w:rPr>
-        <w:t xml:space="preserve"> </w:t>
-      </w:r>
+        <w:t>GameBoard</w:t>
+      </w:r>
+    </w:p>
+    <w:p>
+      <w:pPr>
+        <w:numPr>
+          <w:ilvl w:val="1"/>
+          <w:numId w:val="1"/>
+        </w:numPr>
+        <w:rPr>
+          <w:noProof/>
+        </w:rPr>
+      </w:pPr>
+      <w:r>
+        <w:rPr>
+          <w:noProof/>
+        </w:rPr>
+        <w:t>New array representing game board coded as class with geter/setter, indexer.</w:t>
+      </w:r>
+    </w:p>
+    <w:p>
+      <w:pPr>
+        <w:numPr>
+          <w:ilvl w:val="1"/>
+          <w:numId w:val="1"/>
+        </w:numPr>
+        <w:rPr>
+          <w:noProof/>
+        </w:rPr>
+      </w:pPr>
+      <w:r>
+        <w:rPr>
+          <w:noProof/>
+        </w:rPr>
+        <w:t xml:space="preserve">Added readonly field for board size </w:t>
+      </w:r>
+      <w:r>
+        <w:rPr>
+          <w:b/>
+          <w:noProof/>
+        </w:rPr>
+        <w:t>GameBoardSize.</w:t>
+      </w:r>
+    </w:p>
+    <w:p>
+      <w:pPr>
+        <w:numPr>
+          <w:ilvl w:val="1"/>
+          <w:numId w:val="1"/>
+        </w:numPr>
+        <w:rPr>
+          <w:noProof/>
+        </w:rPr>
+      </w:pPr>
+      <w:r>
+        <w:rPr>
+          <w:noProof/>
+        </w:rPr>
+        <w:t xml:space="preserve">Removed magic number in method </w:t>
+      </w:r>
+      <w:r>
+        <w:rPr>
+          <w:b/>
+          <w:noProof/>
+        </w:rPr>
+        <w:t>FindEmptyCell</w:t>
+      </w:r>
+      <w:r>
+        <w:rPr>
+          <w:noProof/>
+        </w:rPr>
+        <w:t xml:space="preserve"> (replaced</w:t>
+      </w:r>
+      <w:r>
+        <w:rPr>
+          <w:noProof/>
+        </w:rPr>
+        <w:t xml:space="preserve"> with </w:t>
+      </w:r>
+      <w:r>
+        <w:rPr>
+          <w:b/>
+          <w:noProof/>
+        </w:rPr>
+        <w:t>GameBoardSize</w:t>
+      </w:r>
+      <w:r>
+        <w:rPr>
+          <w:noProof/>
+        </w:rPr>
+        <w:t>).</w:t>
+      </w:r>
+    </w:p>
+    <w:p>
+      <w:pPr>
+        <w:numPr>
+          <w:ilvl w:val="1"/>
+          <w:numId w:val="1"/>
+        </w:numPr>
+        <w:rPr>
+          <w:noProof/>
+        </w:rPr>
+      </w:pPr>
     </w:p>
     <w:sectPr>
       <w:pgSz w:w="12240" w:h="15840"/>

</xml_diff>

<commit_message>
Combined Notes for refactoring done
file "changes.docx"
</commit_message>
<xml_diff>
--- a/Documentation_Refactoring/changes_Cherokee.docx
+++ b/Documentation_Refactoring/changes_Cherokee.docx
@@ -6,30 +6,70 @@
       <w:pPr>
         <w:pStyle w:val="Heading1"/>
         <w:jc w:val="center"/>
-      </w:pPr>
-      <w:r>
+        <w:rPr>
+          <w:rFonts w:ascii="Arial" w:hAnsi="Arial" w:cs="Arial"/>
+          <w:sz w:val="22"/>
+          <w:szCs w:val="22"/>
+        </w:rPr>
+      </w:pPr>
+      <w:r>
+        <w:rPr>
+          <w:rFonts w:ascii="Arial" w:hAnsi="Arial" w:cs="Arial"/>
+          <w:sz w:val="22"/>
+          <w:szCs w:val="22"/>
+        </w:rPr>
         <w:t xml:space="preserve">Refactoring </w:t>
       </w:r>
       <w:r>
+        <w:rPr>
+          <w:rFonts w:ascii="Arial" w:hAnsi="Arial" w:cs="Arial"/>
+          <w:sz w:val="22"/>
+          <w:szCs w:val="22"/>
+        </w:rPr>
         <w:t>Documentation for Project “</w:t>
       </w:r>
       <w:proofErr w:type="spellStart"/>
       <w:r>
+        <w:rPr>
+          <w:rFonts w:ascii="Arial" w:hAnsi="Arial" w:cs="Arial"/>
+          <w:sz w:val="22"/>
+          <w:szCs w:val="22"/>
+        </w:rPr>
         <w:t>Game</w:t>
       </w:r>
       <w:r>
+        <w:rPr>
+          <w:rFonts w:ascii="Arial" w:hAnsi="Arial" w:cs="Arial"/>
+          <w:sz w:val="22"/>
+          <w:szCs w:val="22"/>
+        </w:rPr>
         <w:t>Fifteen</w:t>
       </w:r>
       <w:proofErr w:type="spellEnd"/>
       <w:r>
+        <w:rPr>
+          <w:rFonts w:ascii="Arial" w:hAnsi="Arial" w:cs="Arial"/>
+          <w:sz w:val="22"/>
+          <w:szCs w:val="22"/>
+        </w:rPr>
         <w:t>”</w:t>
       </w:r>
     </w:p>
     <w:p>
       <w:pPr>
         <w:jc w:val="center"/>
-      </w:pPr>
-      <w:r>
+        <w:rPr>
+          <w:rFonts w:ascii="Arial" w:hAnsi="Arial" w:cs="Arial"/>
+          <w:sz w:val="22"/>
+          <w:szCs w:val="22"/>
+        </w:rPr>
+      </w:pPr>
+      <w:r>
+        <w:rPr>
+          <w:rFonts w:ascii="Arial" w:hAnsi="Arial" w:cs="Arial"/>
+          <w:sz w:val="22"/>
+          <w:szCs w:val="22"/>
+        </w:rPr>
         <w:t>Cherokee</w:t>
       </w:r>
     </w:p>
@@ -37,8 +77,18 @@
       <w:pPr>
         <w:spacing w:after="0"/>
         <w:jc w:val="right"/>
-      </w:pPr>
-      <w:r>
+        <w:rPr>
+          <w:rFonts w:ascii="Arial" w:hAnsi="Arial" w:cs="Arial"/>
+          <w:sz w:val="22"/>
+          <w:szCs w:val="22"/>
+        </w:rPr>
+      </w:pPr>
+      <w:r>
+        <w:rPr>
+          <w:rFonts w:ascii="Arial" w:hAnsi="Arial" w:cs="Arial"/>
+          <w:sz w:val="22"/>
+          <w:szCs w:val="22"/>
+        </w:rPr>
         <w:t>Team “Chlorine”</w:t>
       </w:r>
     </w:p>
@@ -50,8 +100,18 @@
         </w:numPr>
         <w:spacing w:before="0"/>
         <w:ind w:left="357" w:hanging="357"/>
-      </w:pPr>
-      <w:r>
+        <w:rPr>
+          <w:rFonts w:ascii="Arial" w:hAnsi="Arial" w:cs="Arial"/>
+          <w:sz w:val="22"/>
+          <w:szCs w:val="22"/>
+        </w:rPr>
+      </w:pPr>
+      <w:r>
+        <w:rPr>
+          <w:rFonts w:ascii="Arial" w:hAnsi="Arial" w:cs="Arial"/>
+          <w:sz w:val="22"/>
+          <w:szCs w:val="22"/>
+        </w:rPr>
         <w:t>Redesigned the project structure:</w:t>
       </w:r>
     </w:p>
@@ -62,20 +122,37 @@
           <w:numId w:val="1"/>
         </w:numPr>
         <w:ind w:left="568" w:hanging="284"/>
-      </w:pPr>
-      <w:r>
+        <w:rPr>
+          <w:rFonts w:ascii="Arial" w:hAnsi="Arial" w:cs="Arial"/>
+          <w:sz w:val="22"/>
+          <w:szCs w:val="22"/>
+        </w:rPr>
+      </w:pPr>
+      <w:r>
+        <w:rPr>
+          <w:rFonts w:ascii="Arial" w:hAnsi="Arial" w:cs="Arial"/>
+          <w:sz w:val="22"/>
+          <w:szCs w:val="22"/>
+        </w:rPr>
         <w:t xml:space="preserve">Renamed the project to </w:t>
       </w:r>
       <w:proofErr w:type="spellStart"/>
       <w:r>
         <w:rPr>
-          <w:rFonts w:cs="Calibri"/>
-          <w:b/>
+          <w:rFonts w:ascii="Arial" w:hAnsi="Arial" w:cs="Arial"/>
+          <w:b/>
+          <w:sz w:val="22"/>
+          <w:szCs w:val="22"/>
         </w:rPr>
         <w:t>GameFifteen</w:t>
       </w:r>
       <w:proofErr w:type="spellEnd"/>
       <w:r>
+        <w:rPr>
+          <w:rFonts w:ascii="Arial" w:hAnsi="Arial" w:cs="Arial"/>
+          <w:sz w:val="22"/>
+          <w:szCs w:val="22"/>
+        </w:rPr>
         <w:t>.</w:t>
       </w:r>
     </w:p>
@@ -86,27 +163,53 @@
           <w:numId w:val="1"/>
         </w:numPr>
         <w:ind w:left="568" w:hanging="284"/>
-      </w:pPr>
-      <w:r>
+        <w:rPr>
+          <w:rFonts w:ascii="Arial" w:hAnsi="Arial" w:cs="Arial"/>
+          <w:sz w:val="22"/>
+          <w:szCs w:val="22"/>
+        </w:rPr>
+      </w:pPr>
+      <w:r>
+        <w:rPr>
+          <w:rFonts w:ascii="Arial" w:hAnsi="Arial" w:cs="Arial"/>
+          <w:sz w:val="22"/>
+          <w:szCs w:val="22"/>
+        </w:rPr>
         <w:t xml:space="preserve">Renamed the main class </w:t>
       </w:r>
       <w:r>
         <w:rPr>
-          <w:b/>
+          <w:rFonts w:ascii="Arial" w:hAnsi="Arial" w:cs="Arial"/>
+          <w:b/>
+          <w:sz w:val="22"/>
+          <w:szCs w:val="22"/>
         </w:rPr>
         <w:t>Game</w:t>
       </w:r>
       <w:r>
+        <w:rPr>
+          <w:rFonts w:ascii="Arial" w:hAnsi="Arial" w:cs="Arial"/>
+          <w:sz w:val="22"/>
+          <w:szCs w:val="22"/>
+        </w:rPr>
         <w:t xml:space="preserve"> to </w:t>
       </w:r>
       <w:r>
         <w:rPr>
-          <w:b/>
-          <w:noProof/>
+          <w:rFonts w:ascii="Arial" w:hAnsi="Arial" w:cs="Arial"/>
+          <w:b/>
+          <w:noProof/>
+          <w:sz w:val="22"/>
+          <w:szCs w:val="22"/>
         </w:rPr>
         <w:t>GameFifteen</w:t>
       </w:r>
       <w:r>
+        <w:rPr>
+          <w:rFonts w:ascii="Arial" w:hAnsi="Arial" w:cs="Arial"/>
+          <w:sz w:val="22"/>
+          <w:szCs w:val="22"/>
+        </w:rPr>
         <w:t>.</w:t>
       </w:r>
     </w:p>
@@ -117,8 +220,18 @@
           <w:numId w:val="1"/>
         </w:numPr>
         <w:ind w:left="568" w:hanging="284"/>
-      </w:pPr>
-      <w:r>
+        <w:rPr>
+          <w:rFonts w:ascii="Arial" w:hAnsi="Arial" w:cs="Arial"/>
+          <w:sz w:val="22"/>
+          <w:szCs w:val="22"/>
+        </w:rPr>
+      </w:pPr>
+      <w:r>
+        <w:rPr>
+          <w:rFonts w:ascii="Arial" w:hAnsi="Arial" w:cs="Arial"/>
+          <w:sz w:val="22"/>
+          <w:szCs w:val="22"/>
+        </w:rPr>
         <w:t xml:space="preserve">Extracted each class in a separate file with a good name: </w:t>
       </w:r>
     </w:p>
@@ -128,18 +241,29 @@
           <w:ilvl w:val="2"/>
           <w:numId w:val="1"/>
         </w:numPr>
-      </w:pPr>
-      <w:r>
-        <w:rPr>
-          <w:b/>
-          <w:noProof/>
+        <w:rPr>
+          <w:rFonts w:ascii="Arial" w:hAnsi="Arial" w:cs="Arial"/>
+          <w:sz w:val="22"/>
+          <w:szCs w:val="22"/>
+        </w:rPr>
+      </w:pPr>
+      <w:r>
+        <w:rPr>
+          <w:rFonts w:ascii="Arial" w:hAnsi="Arial" w:cs="Arial"/>
+          <w:b/>
+          <w:noProof/>
+          <w:sz w:val="22"/>
+          <w:szCs w:val="22"/>
         </w:rPr>
         <w:t>Position</w:t>
       </w:r>
       <w:r>
         <w:rPr>
-          <w:b/>
-          <w:noProof/>
+          <w:rFonts w:ascii="Arial" w:hAnsi="Arial" w:cs="Arial"/>
+          <w:b/>
+          <w:noProof/>
+          <w:sz w:val="22"/>
+          <w:szCs w:val="22"/>
         </w:rPr>
         <w:t>.cs</w:t>
       </w:r>
@@ -150,23 +274,37 @@
           <w:ilvl w:val="1"/>
           <w:numId w:val="1"/>
         </w:numPr>
-      </w:pPr>
-      <w:r>
-        <w:rPr>
-          <w:noProof/>
+        <w:rPr>
+          <w:rFonts w:ascii="Arial" w:hAnsi="Arial" w:cs="Arial"/>
+          <w:sz w:val="22"/>
+          <w:szCs w:val="22"/>
+        </w:rPr>
+      </w:pPr>
+      <w:r>
+        <w:rPr>
+          <w:rFonts w:ascii="Arial" w:hAnsi="Arial" w:cs="Arial"/>
+          <w:noProof/>
+          <w:sz w:val="22"/>
+          <w:szCs w:val="22"/>
         </w:rPr>
         <w:t xml:space="preserve">Full redesign of program to work with </w:t>
       </w:r>
       <w:r>
         <w:rPr>
-          <w:b/>
-          <w:noProof/>
+          <w:rFonts w:ascii="Arial" w:hAnsi="Arial" w:cs="Arial"/>
+          <w:b/>
+          <w:noProof/>
+          <w:sz w:val="22"/>
+          <w:szCs w:val="22"/>
         </w:rPr>
         <w:t>GameBoard</w:t>
       </w:r>
       <w:r>
         <w:rPr>
-          <w:noProof/>
+          <w:rFonts w:ascii="Arial" w:hAnsi="Arial" w:cs="Arial"/>
+          <w:noProof/>
+          <w:sz w:val="22"/>
+          <w:szCs w:val="22"/>
         </w:rPr>
         <w:t xml:space="preserve"> class and not with static methods.</w:t>
       </w:r>
@@ -178,19 +316,28 @@
           <w:numId w:val="1"/>
         </w:numPr>
         <w:rPr>
-          <w:noProof/>
-        </w:rPr>
-      </w:pPr>
-      <w:r>
-        <w:rPr>
-          <w:noProof/>
+          <w:rFonts w:ascii="Arial" w:hAnsi="Arial" w:cs="Arial"/>
+          <w:noProof/>
+          <w:sz w:val="22"/>
+          <w:szCs w:val="22"/>
+        </w:rPr>
+      </w:pPr>
+      <w:r>
+        <w:rPr>
+          <w:rFonts w:ascii="Arial" w:hAnsi="Arial" w:cs="Arial"/>
+          <w:noProof/>
+          <w:sz w:val="22"/>
+          <w:szCs w:val="22"/>
         </w:rPr>
         <w:t xml:space="preserve">Changes in class </w:t>
       </w:r>
       <w:r>
         <w:rPr>
-          <w:b/>
-          <w:noProof/>
+          <w:rFonts w:ascii="Arial" w:hAnsi="Arial" w:cs="Arial"/>
+          <w:b/>
+          <w:noProof/>
+          <w:sz w:val="22"/>
+          <w:szCs w:val="22"/>
         </w:rPr>
         <w:t xml:space="preserve">Position </w:t>
       </w:r>
@@ -202,51 +349,70 @@
           <w:numId w:val="1"/>
         </w:numPr>
         <w:rPr>
-          <w:noProof/>
-        </w:rPr>
-      </w:pPr>
-      <w:r>
-        <w:rPr>
-          <w:noProof/>
+          <w:rFonts w:ascii="Arial" w:hAnsi="Arial" w:cs="Arial"/>
+          <w:noProof/>
+          <w:sz w:val="22"/>
+          <w:szCs w:val="22"/>
+        </w:rPr>
+      </w:pPr>
+      <w:r>
+        <w:rPr>
+          <w:rFonts w:ascii="Arial" w:hAnsi="Arial" w:cs="Arial"/>
+          <w:noProof/>
+          <w:sz w:val="22"/>
+          <w:szCs w:val="22"/>
         </w:rPr>
         <w:t>Renamed constructor to</w:t>
       </w:r>
       <w:r>
         <w:rPr>
-          <w:b/>
-          <w:noProof/>
+          <w:rFonts w:ascii="Arial" w:hAnsi="Arial" w:cs="Arial"/>
+          <w:b/>
+          <w:noProof/>
+          <w:sz w:val="22"/>
+          <w:szCs w:val="22"/>
         </w:rPr>
         <w:t xml:space="preserve"> Position.</w:t>
       </w:r>
-      <w:bookmarkStart w:id="0" w:name="_GoBack"/>
-      <w:bookmarkEnd w:id="0"/>
-    </w:p>
-    <w:p>
-      <w:pPr>
-        <w:numPr>
-          <w:ilvl w:val="1"/>
-          <w:numId w:val="1"/>
-        </w:numPr>
-        <w:rPr>
-          <w:noProof/>
-        </w:rPr>
-      </w:pPr>
-      <w:r>
-        <w:rPr>
-          <w:noProof/>
+    </w:p>
+    <w:p>
+      <w:pPr>
+        <w:numPr>
+          <w:ilvl w:val="1"/>
+          <w:numId w:val="1"/>
+        </w:numPr>
+        <w:rPr>
+          <w:rFonts w:ascii="Arial" w:hAnsi="Arial" w:cs="Arial"/>
+          <w:noProof/>
+          <w:sz w:val="22"/>
+          <w:szCs w:val="22"/>
+        </w:rPr>
+      </w:pPr>
+      <w:r>
+        <w:rPr>
+          <w:rFonts w:ascii="Arial" w:hAnsi="Arial" w:cs="Arial"/>
+          <w:noProof/>
+          <w:sz w:val="22"/>
+          <w:szCs w:val="22"/>
         </w:rPr>
         <w:t>Added</w:t>
       </w:r>
       <w:r>
         <w:rPr>
-          <w:b/>
-          <w:noProof/>
+          <w:rFonts w:ascii="Arial" w:hAnsi="Arial" w:cs="Arial"/>
+          <w:b/>
+          <w:noProof/>
+          <w:sz w:val="22"/>
+          <w:szCs w:val="22"/>
         </w:rPr>
         <w:t xml:space="preserve"> ‘this’ </w:t>
       </w:r>
       <w:r>
         <w:rPr>
-          <w:noProof/>
+          <w:rFonts w:ascii="Arial" w:hAnsi="Arial" w:cs="Arial"/>
+          <w:noProof/>
+          <w:sz w:val="22"/>
+          <w:szCs w:val="22"/>
         </w:rPr>
         <w:t>to properties used in constructor.</w:t>
       </w:r>
@@ -258,12 +424,18 @@
           <w:numId w:val="1"/>
         </w:numPr>
         <w:rPr>
-          <w:noProof/>
-        </w:rPr>
-      </w:pPr>
-      <w:r>
-        <w:rPr>
-          <w:noProof/>
+          <w:rFonts w:ascii="Arial" w:hAnsi="Arial" w:cs="Arial"/>
+          <w:noProof/>
+          <w:sz w:val="22"/>
+          <w:szCs w:val="22"/>
+        </w:rPr>
+      </w:pPr>
+      <w:r>
+        <w:rPr>
+          <w:rFonts w:ascii="Arial" w:hAnsi="Arial" w:cs="Arial"/>
+          <w:noProof/>
+          <w:sz w:val="22"/>
+          <w:szCs w:val="22"/>
         </w:rPr>
         <w:t>Added private fields representing the properties.</w:t>
       </w:r>
@@ -275,31 +447,46 @@
           <w:numId w:val="1"/>
         </w:numPr>
         <w:rPr>
-          <w:noProof/>
-        </w:rPr>
-      </w:pPr>
-      <w:r>
-        <w:rPr>
-          <w:noProof/>
+          <w:rFonts w:ascii="Arial" w:hAnsi="Arial" w:cs="Arial"/>
+          <w:noProof/>
+          <w:sz w:val="22"/>
+          <w:szCs w:val="22"/>
+        </w:rPr>
+      </w:pPr>
+      <w:r>
+        <w:rPr>
+          <w:rFonts w:ascii="Arial" w:hAnsi="Arial" w:cs="Arial"/>
+          <w:noProof/>
+          <w:sz w:val="22"/>
+          <w:szCs w:val="22"/>
         </w:rPr>
         <w:t>Added checks for incorect values for properties in setters – negative values</w:t>
       </w:r>
       <w:r>
         <w:rPr>
-          <w:noProof/>
+          <w:rFonts w:ascii="Arial" w:hAnsi="Arial" w:cs="Arial"/>
+          <w:noProof/>
+          <w:sz w:val="22"/>
+          <w:szCs w:val="22"/>
         </w:rPr>
         <w:t xml:space="preserve"> -&gt; throw </w:t>
       </w:r>
       <w:r>
         <w:rPr>
-          <w:b/>
-          <w:noProof/>
+          <w:rFonts w:ascii="Arial" w:hAnsi="Arial" w:cs="Arial"/>
+          <w:b/>
+          <w:noProof/>
+          <w:sz w:val="22"/>
+          <w:szCs w:val="22"/>
         </w:rPr>
         <w:t>ArgumentOutOfRange</w:t>
       </w:r>
       <w:r>
         <w:rPr>
-          <w:noProof/>
+          <w:rFonts w:ascii="Arial" w:hAnsi="Arial" w:cs="Arial"/>
+          <w:noProof/>
+          <w:sz w:val="22"/>
+          <w:szCs w:val="22"/>
         </w:rPr>
         <w:t>.</w:t>
       </w:r>
@@ -311,18 +498,27 @@
           <w:numId w:val="1"/>
         </w:numPr>
         <w:rPr>
-          <w:noProof/>
-        </w:rPr>
-      </w:pPr>
-      <w:r>
-        <w:rPr>
-          <w:noProof/>
+          <w:rFonts w:ascii="Arial" w:hAnsi="Arial" w:cs="Arial"/>
+          <w:noProof/>
+          <w:sz w:val="22"/>
+          <w:szCs w:val="22"/>
+        </w:rPr>
+      </w:pPr>
+      <w:r>
+        <w:rPr>
+          <w:rFonts w:ascii="Arial" w:hAnsi="Arial" w:cs="Arial"/>
+          <w:noProof/>
+          <w:sz w:val="22"/>
+          <w:szCs w:val="22"/>
         </w:rPr>
         <w:t>Added comments to public members</w:t>
       </w:r>
       <w:r>
         <w:rPr>
-          <w:noProof/>
+          <w:rFonts w:ascii="Arial" w:hAnsi="Arial" w:cs="Arial"/>
+          <w:noProof/>
+          <w:sz w:val="22"/>
+          <w:szCs w:val="22"/>
         </w:rPr>
         <w:t>.</w:t>
       </w:r>
@@ -334,31 +530,46 @@
           <w:numId w:val="1"/>
         </w:numPr>
         <w:rPr>
-          <w:noProof/>
-        </w:rPr>
-      </w:pPr>
-      <w:r>
-        <w:rPr>
-          <w:noProof/>
+          <w:rFonts w:ascii="Arial" w:hAnsi="Arial" w:cs="Arial"/>
+          <w:noProof/>
+          <w:sz w:val="22"/>
+          <w:szCs w:val="22"/>
+        </w:rPr>
+      </w:pPr>
+      <w:r>
+        <w:rPr>
+          <w:rFonts w:ascii="Arial" w:hAnsi="Arial" w:cs="Arial"/>
+          <w:noProof/>
+          <w:sz w:val="22"/>
+          <w:szCs w:val="22"/>
         </w:rPr>
         <w:t xml:space="preserve">Added </w:t>
       </w:r>
       <w:r>
         <w:rPr>
-          <w:noProof/>
+          <w:rFonts w:ascii="Arial" w:hAnsi="Arial" w:cs="Arial"/>
+          <w:noProof/>
+          <w:sz w:val="22"/>
+          <w:szCs w:val="22"/>
         </w:rPr>
         <w:t xml:space="preserve">test pattern for </w:t>
       </w:r>
       <w:r>
         <w:rPr>
-          <w:b/>
-          <w:noProof/>
+          <w:rFonts w:ascii="Arial" w:hAnsi="Arial" w:cs="Arial"/>
+          <w:b/>
+          <w:noProof/>
+          <w:sz w:val="22"/>
+          <w:szCs w:val="22"/>
         </w:rPr>
         <w:t>Position</w:t>
       </w:r>
       <w:r>
         <w:rPr>
-          <w:noProof/>
+          <w:rFonts w:ascii="Arial" w:hAnsi="Arial" w:cs="Arial"/>
+          <w:noProof/>
+          <w:sz w:val="22"/>
+          <w:szCs w:val="22"/>
         </w:rPr>
         <w:t xml:space="preserve"> class.</w:t>
       </w:r>
@@ -370,19 +581,28 @@
           <w:numId w:val="1"/>
         </w:numPr>
         <w:rPr>
-          <w:noProof/>
-        </w:rPr>
-      </w:pPr>
-      <w:r>
-        <w:rPr>
-          <w:noProof/>
+          <w:rFonts w:ascii="Arial" w:hAnsi="Arial" w:cs="Arial"/>
+          <w:noProof/>
+          <w:sz w:val="22"/>
+          <w:szCs w:val="22"/>
+        </w:rPr>
+      </w:pPr>
+      <w:r>
+        <w:rPr>
+          <w:rFonts w:ascii="Arial" w:hAnsi="Arial" w:cs="Arial"/>
+          <w:noProof/>
+          <w:sz w:val="22"/>
+          <w:szCs w:val="22"/>
         </w:rPr>
         <w:t xml:space="preserve">Changes in class </w:t>
       </w:r>
       <w:r>
         <w:rPr>
-          <w:b/>
-          <w:noProof/>
+          <w:rFonts w:ascii="Arial" w:hAnsi="Arial" w:cs="Arial"/>
+          <w:b/>
+          <w:noProof/>
+          <w:sz w:val="22"/>
+          <w:szCs w:val="22"/>
         </w:rPr>
         <w:t>GameFifteen</w:t>
       </w:r>
@@ -394,32 +614,47 @@
           <w:numId w:val="1"/>
         </w:numPr>
         <w:rPr>
-          <w:noProof/>
-        </w:rPr>
-      </w:pPr>
-      <w:r>
-        <w:rPr>
-          <w:noProof/>
+          <w:rFonts w:ascii="Arial" w:hAnsi="Arial" w:cs="Arial"/>
+          <w:noProof/>
+          <w:sz w:val="22"/>
+          <w:szCs w:val="22"/>
+        </w:rPr>
+      </w:pPr>
+      <w:r>
+        <w:rPr>
+          <w:rFonts w:ascii="Arial" w:hAnsi="Arial" w:cs="Arial"/>
+          <w:noProof/>
+          <w:sz w:val="22"/>
+          <w:szCs w:val="22"/>
         </w:rPr>
         <w:t>Rename old named</w:t>
       </w:r>
       <w:r>
         <w:rPr>
-          <w:b/>
-          <w:noProof/>
+          <w:rFonts w:ascii="Arial" w:hAnsi="Arial" w:cs="Arial"/>
+          <w:b/>
+          <w:noProof/>
+          <w:sz w:val="22"/>
+          <w:szCs w:val="22"/>
         </w:rPr>
         <w:t xml:space="preserve"> Pozicia </w:t>
       </w:r>
       <w:r>
         <w:rPr>
-          <w:noProof/>
+          <w:rFonts w:ascii="Arial" w:hAnsi="Arial" w:cs="Arial"/>
+          <w:noProof/>
+          <w:sz w:val="22"/>
+          <w:szCs w:val="22"/>
         </w:rPr>
         <w:t xml:space="preserve">class references to new one </w:t>
       </w:r>
       <w:r>
         <w:rPr>
-          <w:b/>
-          <w:noProof/>
+          <w:rFonts w:ascii="Arial" w:hAnsi="Arial" w:cs="Arial"/>
+          <w:b/>
+          <w:noProof/>
+          <w:sz w:val="22"/>
+          <w:szCs w:val="22"/>
         </w:rPr>
         <w:t>Position.</w:t>
       </w:r>
@@ -431,67 +666,97 @@
           <w:numId w:val="1"/>
         </w:numPr>
         <w:rPr>
-          <w:noProof/>
-        </w:rPr>
-      </w:pPr>
-      <w:r>
-        <w:rPr>
-          <w:noProof/>
+          <w:rFonts w:ascii="Arial" w:hAnsi="Arial" w:cs="Arial"/>
+          <w:noProof/>
+          <w:sz w:val="22"/>
+          <w:szCs w:val="22"/>
+        </w:rPr>
+      </w:pPr>
+      <w:r>
+        <w:rPr>
+          <w:rFonts w:ascii="Arial" w:hAnsi="Arial" w:cs="Arial"/>
+          <w:noProof/>
+          <w:sz w:val="22"/>
+          <w:szCs w:val="22"/>
         </w:rPr>
         <w:t>Mehod</w:t>
       </w:r>
       <w:r>
         <w:rPr>
-          <w:b/>
-          <w:noProof/>
+          <w:rFonts w:ascii="Arial" w:hAnsi="Arial" w:cs="Arial"/>
+          <w:b/>
+          <w:noProof/>
+          <w:sz w:val="22"/>
+          <w:szCs w:val="22"/>
         </w:rPr>
         <w:t xml:space="preserve"> findPrazno </w:t>
       </w:r>
       <w:r>
         <w:rPr>
-          <w:noProof/>
+          <w:rFonts w:ascii="Arial" w:hAnsi="Arial" w:cs="Arial"/>
+          <w:noProof/>
+          <w:sz w:val="22"/>
+          <w:szCs w:val="22"/>
         </w:rPr>
         <w:t>renamed to</w:t>
       </w:r>
       <w:r>
         <w:rPr>
-          <w:b/>
-          <w:noProof/>
+          <w:rFonts w:ascii="Arial" w:hAnsi="Arial" w:cs="Arial"/>
+          <w:b/>
+          <w:noProof/>
+          <w:sz w:val="22"/>
+          <w:szCs w:val="22"/>
         </w:rPr>
         <w:t xml:space="preserve"> FindEmptyCell</w:t>
       </w:r>
       <w:r>
         <w:rPr>
-          <w:b/>
-          <w:noProof/>
+          <w:rFonts w:ascii="Arial" w:hAnsi="Arial" w:cs="Arial"/>
+          <w:b/>
+          <w:noProof/>
+          <w:sz w:val="22"/>
+          <w:szCs w:val="22"/>
         </w:rPr>
         <w:t xml:space="preserve"> </w:t>
       </w:r>
       <w:r>
         <w:rPr>
-          <w:b/>
-          <w:noProof/>
+          <w:rFonts w:ascii="Arial" w:hAnsi="Arial" w:cs="Arial"/>
+          <w:b/>
+          <w:noProof/>
+          <w:sz w:val="22"/>
+          <w:szCs w:val="22"/>
           <w:lang w:val="bg-BG"/>
         </w:rPr>
         <w:t xml:space="preserve"> </w:t>
       </w:r>
       <w:r>
         <w:rPr>
-          <w:noProof/>
+          <w:rFonts w:ascii="Arial" w:hAnsi="Arial" w:cs="Arial"/>
+          <w:noProof/>
+          <w:sz w:val="22"/>
+          <w:szCs w:val="22"/>
         </w:rPr>
         <w:t>and moved to class</w:t>
       </w:r>
       <w:r>
         <w:rPr>
-          <w:b/>
-          <w:noProof/>
+          <w:rFonts w:ascii="Arial" w:hAnsi="Arial" w:cs="Arial"/>
+          <w:b/>
+          <w:noProof/>
+          <w:sz w:val="22"/>
+          <w:szCs w:val="22"/>
         </w:rPr>
         <w:t xml:space="preserve"> GameBoard</w:t>
       </w:r>
       <w:r>
         <w:rPr>
-          <w:b/>
-          <w:noProof/>
+          <w:rFonts w:ascii="Arial" w:hAnsi="Arial" w:cs="Arial"/>
+          <w:b/>
+          <w:noProof/>
+          <w:sz w:val="22"/>
+          <w:szCs w:val="22"/>
         </w:rPr>
         <w:t>.</w:t>
       </w:r>
@@ -503,73 +768,97 @@
           <w:numId w:val="1"/>
         </w:numPr>
         <w:rPr>
-          <w:noProof/>
-        </w:rPr>
-      </w:pPr>
-      <w:r>
-        <w:rPr>
-          <w:noProof/>
-        </w:rPr>
-        <w:t>Extracted</w:t>
-      </w:r>
-      <w:r>
-        <w:rPr>
-          <w:noProof/>
+          <w:rFonts w:ascii="Arial" w:hAnsi="Arial" w:cs="Arial"/>
+          <w:noProof/>
+          <w:sz w:val="22"/>
+          <w:szCs w:val="22"/>
+        </w:rPr>
+      </w:pPr>
+      <w:r>
+        <w:rPr>
+          <w:rFonts w:ascii="Arial" w:hAnsi="Arial" w:cs="Arial"/>
+          <w:noProof/>
+          <w:sz w:val="22"/>
+          <w:szCs w:val="22"/>
+        </w:rPr>
+        <w:t xml:space="preserve">Extracted </w:t>
+      </w:r>
+      <w:r>
+        <w:rPr>
+          <w:rFonts w:ascii="Arial" w:hAnsi="Arial" w:cs="Arial"/>
+          <w:b/>
+          <w:noProof/>
+          <w:sz w:val="22"/>
+          <w:szCs w:val="22"/>
+        </w:rPr>
+        <w:t xml:space="preserve">Drawmatrica, </w:t>
+      </w:r>
+      <w:r>
+        <w:rPr>
+          <w:rFonts w:ascii="Arial" w:hAnsi="Arial" w:cs="Arial"/>
+          <w:noProof/>
+          <w:sz w:val="22"/>
+          <w:szCs w:val="22"/>
+        </w:rPr>
+        <w:t>renamed to</w:t>
+      </w:r>
+      <w:r>
+        <w:rPr>
+          <w:rFonts w:ascii="Arial" w:hAnsi="Arial" w:cs="Arial"/>
+          <w:b/>
+          <w:noProof/>
+          <w:sz w:val="22"/>
+          <w:szCs w:val="22"/>
         </w:rPr>
         <w:t xml:space="preserve"> </w:t>
       </w:r>
       <w:r>
         <w:rPr>
-          <w:b/>
-          <w:noProof/>
-        </w:rPr>
-        <w:t xml:space="preserve">Drawmatrica, </w:t>
-      </w:r>
-      <w:r>
-        <w:rPr>
-          <w:noProof/>
-        </w:rPr>
-        <w:t>renamed to</w:t>
-      </w:r>
-      <w:r>
-        <w:rPr>
-          <w:b/>
-          <w:noProof/>
+          <w:rFonts w:ascii="Arial" w:hAnsi="Arial" w:cs="Arial"/>
+          <w:b/>
+          <w:noProof/>
+          <w:sz w:val="22"/>
+          <w:szCs w:val="22"/>
+        </w:rPr>
+        <w:t>Draw</w:t>
+      </w:r>
+      <w:r>
+        <w:rPr>
+          <w:rFonts w:ascii="Arial" w:hAnsi="Arial" w:cs="Arial"/>
+          <w:b/>
+          <w:noProof/>
+          <w:sz w:val="22"/>
+          <w:szCs w:val="22"/>
+        </w:rPr>
+        <w:t>()</w:t>
+      </w:r>
+      <w:r>
+        <w:rPr>
+          <w:rFonts w:ascii="Arial" w:hAnsi="Arial" w:cs="Arial"/>
+          <w:b/>
+          <w:noProof/>
+          <w:sz w:val="22"/>
+          <w:szCs w:val="22"/>
+          <w:lang w:val="bg-BG"/>
         </w:rPr>
         <w:t xml:space="preserve"> </w:t>
       </w:r>
       <w:r>
         <w:rPr>
-          <w:b/>
-          <w:noProof/>
-        </w:rPr>
-        <w:t>Draw</w:t>
-      </w:r>
-      <w:r>
-        <w:rPr>
-          <w:b/>
-          <w:noProof/>
-        </w:rPr>
-        <w:t>()</w:t>
-      </w:r>
-      <w:r>
-        <w:rPr>
-          <w:b/>
-          <w:noProof/>
-          <w:lang w:val="bg-BG"/>
-        </w:rPr>
-        <w:t xml:space="preserve"> </w:t>
-      </w:r>
-      <w:r>
-        <w:rPr>
-          <w:noProof/>
+          <w:rFonts w:ascii="Arial" w:hAnsi="Arial" w:cs="Arial"/>
+          <w:noProof/>
+          <w:sz w:val="22"/>
+          <w:szCs w:val="22"/>
         </w:rPr>
         <w:t>and moved to class</w:t>
       </w:r>
       <w:r>
         <w:rPr>
-          <w:b/>
-          <w:noProof/>
+          <w:rFonts w:ascii="Arial" w:hAnsi="Arial" w:cs="Arial"/>
+          <w:b/>
+          <w:noProof/>
+          <w:sz w:val="22"/>
+          <w:szCs w:val="22"/>
         </w:rPr>
         <w:t xml:space="preserve"> GameBoard.</w:t>
       </w:r>
@@ -581,139 +870,160 @@
           <w:numId w:val="1"/>
         </w:numPr>
         <w:rPr>
-          <w:noProof/>
-        </w:rPr>
-      </w:pPr>
-      <w:r>
-        <w:rPr>
-          <w:noProof/>
+          <w:rFonts w:ascii="Arial" w:hAnsi="Arial" w:cs="Arial"/>
+          <w:noProof/>
+          <w:sz w:val="22"/>
+          <w:szCs w:val="22"/>
+        </w:rPr>
+      </w:pPr>
+      <w:r>
+        <w:rPr>
+          <w:rFonts w:ascii="Arial" w:hAnsi="Arial" w:cs="Arial"/>
+          <w:noProof/>
+          <w:sz w:val="22"/>
+          <w:szCs w:val="22"/>
         </w:rPr>
         <w:t xml:space="preserve">Extracted </w:t>
       </w:r>
       <w:r>
         <w:rPr>
-          <w:b/>
-          <w:noProof/>
+          <w:rFonts w:ascii="Arial" w:hAnsi="Arial" w:cs="Arial"/>
+          <w:b/>
+          <w:noProof/>
+          <w:sz w:val="22"/>
+          <w:szCs w:val="22"/>
         </w:rPr>
         <w:t xml:space="preserve">Proverka, </w:t>
       </w:r>
       <w:r>
         <w:rPr>
-          <w:noProof/>
+          <w:rFonts w:ascii="Arial" w:hAnsi="Arial" w:cs="Arial"/>
+          <w:noProof/>
+          <w:sz w:val="22"/>
+          <w:szCs w:val="22"/>
         </w:rPr>
         <w:t xml:space="preserve">renamed to </w:t>
       </w:r>
       <w:r>
         <w:rPr>
-          <w:b/>
-          <w:noProof/>
+          <w:rFonts w:ascii="Arial" w:hAnsi="Arial" w:cs="Arial"/>
+          <w:b/>
+          <w:noProof/>
+          <w:sz w:val="22"/>
+          <w:szCs w:val="22"/>
         </w:rPr>
         <w:t>IsSolved</w:t>
       </w:r>
       <w:r>
         <w:rPr>
-          <w:noProof/>
+          <w:rFonts w:ascii="Arial" w:hAnsi="Arial" w:cs="Arial"/>
+          <w:noProof/>
+          <w:sz w:val="22"/>
+          <w:szCs w:val="22"/>
         </w:rPr>
         <w:t xml:space="preserve"> and moved to </w:t>
       </w:r>
       <w:r>
         <w:rPr>
-          <w:b/>
-          <w:noProof/>
-        </w:rPr>
-        <w:t>GameBoard</w:t>
-      </w:r>
-      <w:r>
-        <w:rPr>
-          <w:b/>
-          <w:noProof/>
-        </w:rPr>
-        <w:t>.</w:t>
-      </w:r>
-    </w:p>
-    <w:p>
-      <w:pPr>
-        <w:numPr>
-          <w:ilvl w:val="1"/>
-          <w:numId w:val="1"/>
-        </w:numPr>
-        <w:rPr>
-          <w:noProof/>
-        </w:rPr>
-      </w:pPr>
-      <w:r>
-        <w:rPr>
-          <w:noProof/>
+          <w:rFonts w:ascii="Arial" w:hAnsi="Arial" w:cs="Arial"/>
+          <w:b/>
+          <w:noProof/>
+          <w:sz w:val="22"/>
+          <w:szCs w:val="22"/>
+        </w:rPr>
+        <w:t>GameBoard.</w:t>
+      </w:r>
+    </w:p>
+    <w:p>
+      <w:pPr>
+        <w:numPr>
+          <w:ilvl w:val="1"/>
+          <w:numId w:val="1"/>
+        </w:numPr>
+        <w:rPr>
+          <w:rFonts w:ascii="Arial" w:hAnsi="Arial" w:cs="Arial"/>
+          <w:noProof/>
+          <w:sz w:val="22"/>
+          <w:szCs w:val="22"/>
+        </w:rPr>
+      </w:pPr>
+      <w:r>
+        <w:rPr>
+          <w:rFonts w:ascii="Arial" w:hAnsi="Arial" w:cs="Arial"/>
+          <w:noProof/>
+          <w:sz w:val="22"/>
+          <w:szCs w:val="22"/>
         </w:rPr>
         <w:t xml:space="preserve">Extracted </w:t>
       </w:r>
       <w:r>
         <w:rPr>
-          <w:b/>
-          <w:noProof/>
-        </w:rPr>
-        <w:t>GenerateGameFild</w:t>
-      </w:r>
-      <w:r>
-        <w:rPr>
-          <w:b/>
-          <w:noProof/>
-        </w:rPr>
-        <w:t xml:space="preserve">, </w:t>
-      </w:r>
-      <w:r>
-        <w:rPr>
-          <w:noProof/>
+          <w:rFonts w:ascii="Arial" w:hAnsi="Arial" w:cs="Arial"/>
+          <w:b/>
+          <w:noProof/>
+          <w:sz w:val="22"/>
+          <w:szCs w:val="22"/>
+        </w:rPr>
+        <w:t xml:space="preserve">GenerateGameFild, </w:t>
+      </w:r>
+      <w:r>
+        <w:rPr>
+          <w:rFonts w:ascii="Arial" w:hAnsi="Arial" w:cs="Arial"/>
+          <w:noProof/>
+          <w:sz w:val="22"/>
+          <w:szCs w:val="22"/>
         </w:rPr>
         <w:t xml:space="preserve">renamed to </w:t>
       </w:r>
       <w:r>
         <w:rPr>
-          <w:b/>
-          <w:noProof/>
+          <w:rFonts w:ascii="Arial" w:hAnsi="Arial" w:cs="Arial"/>
+          <w:b/>
+          <w:noProof/>
+          <w:sz w:val="22"/>
+          <w:szCs w:val="22"/>
         </w:rPr>
         <w:t>GenerateFild</w:t>
       </w:r>
       <w:r>
         <w:rPr>
-          <w:noProof/>
-        </w:rPr>
-        <w:t xml:space="preserve"> </w:t>
-      </w:r>
-      <w:r>
-        <w:rPr>
-          <w:noProof/>
-        </w:rPr>
-        <w:t xml:space="preserve">and moved to </w:t>
-      </w:r>
-      <w:r>
-        <w:rPr>
-          <w:b/>
-          <w:noProof/>
-        </w:rPr>
-        <w:t>GameBoard</w:t>
-      </w:r>
-      <w:r>
-        <w:rPr>
-          <w:b/>
-          <w:noProof/>
-        </w:rPr>
-        <w:t>.</w:t>
-      </w:r>
-    </w:p>
-    <w:p>
-      <w:pPr>
-        <w:numPr>
-          <w:ilvl w:val="1"/>
-          <w:numId w:val="1"/>
-        </w:numPr>
-        <w:rPr>
-          <w:noProof/>
-        </w:rPr>
-      </w:pPr>
-      <w:r>
-        <w:rPr>
-          <w:noProof/>
+          <w:rFonts w:ascii="Arial" w:hAnsi="Arial" w:cs="Arial"/>
+          <w:noProof/>
+          <w:sz w:val="22"/>
+          <w:szCs w:val="22"/>
+        </w:rPr>
+        <w:t xml:space="preserve"> and moved to </w:t>
+      </w:r>
+      <w:r>
+        <w:rPr>
+          <w:rFonts w:ascii="Arial" w:hAnsi="Arial" w:cs="Arial"/>
+          <w:b/>
+          <w:noProof/>
+          <w:sz w:val="22"/>
+          <w:szCs w:val="22"/>
+        </w:rPr>
+        <w:t>GameBoard.</w:t>
+      </w:r>
+    </w:p>
+    <w:p>
+      <w:pPr>
+        <w:numPr>
+          <w:ilvl w:val="1"/>
+          <w:numId w:val="1"/>
+        </w:numPr>
+        <w:rPr>
+          <w:rFonts w:ascii="Arial" w:hAnsi="Arial" w:cs="Arial"/>
+          <w:noProof/>
+          <w:sz w:val="22"/>
+          <w:szCs w:val="22"/>
+        </w:rPr>
+      </w:pPr>
+      <w:r>
+        <w:rPr>
+          <w:rFonts w:ascii="Arial" w:hAnsi="Arial" w:cs="Arial"/>
+          <w:noProof/>
+          <w:sz w:val="22"/>
+          <w:szCs w:val="22"/>
         </w:rPr>
         <w:t xml:space="preserve">Extracted </w:t>
       </w:r>
@@ -721,71 +1031,1639 @@
       <w:proofErr w:type="gramStart"/>
       <w:r>
         <w:rPr>
-          <w:rFonts w:ascii="Consolas" w:eastAsiaTheme="minorHAnsi" w:hAnsi="Consolas" w:cs="Consolas"/>
-          <w:color w:val="FFFFFF"/>
-          <w:sz w:val="19"/>
-          <w:szCs w:val="19"/>
-          <w:highlight w:val="black"/>
+          <w:rFonts w:ascii="Arial" w:eastAsiaTheme="minorHAnsi" w:hAnsi="Arial" w:cs="Arial"/>
+          <w:b/>
+          <w:sz w:val="22"/>
+          <w:szCs w:val="22"/>
         </w:rPr>
         <w:t>FillOutGameField</w:t>
       </w:r>
       <w:proofErr w:type="spellEnd"/>
       <w:r>
         <w:rPr>
-          <w:b/>
-          <w:noProof/>
+          <w:rFonts w:ascii="Arial" w:hAnsi="Arial" w:cs="Arial"/>
+          <w:b/>
+          <w:noProof/>
+          <w:sz w:val="22"/>
+          <w:szCs w:val="22"/>
         </w:rPr>
         <w:t>,</w:t>
       </w:r>
       <w:proofErr w:type="gramEnd"/>
       <w:r>
         <w:rPr>
-          <w:b/>
-          <w:noProof/>
+          <w:rFonts w:ascii="Arial" w:hAnsi="Arial" w:cs="Arial"/>
+          <w:b/>
+          <w:noProof/>
+          <w:sz w:val="22"/>
+          <w:szCs w:val="22"/>
         </w:rPr>
         <w:t xml:space="preserve"> </w:t>
       </w:r>
       <w:r>
         <w:rPr>
-          <w:noProof/>
+          <w:rFonts w:ascii="Arial" w:hAnsi="Arial" w:cs="Arial"/>
+          <w:noProof/>
+          <w:sz w:val="22"/>
+          <w:szCs w:val="22"/>
         </w:rPr>
         <w:t xml:space="preserve">renamed to </w:t>
       </w:r>
       <w:proofErr w:type="spellStart"/>
       <w:r>
         <w:rPr>
-          <w:rFonts w:ascii="Consolas" w:eastAsiaTheme="minorHAnsi" w:hAnsi="Consolas" w:cs="Consolas"/>
-          <w:color w:val="FFFFFF"/>
-          <w:sz w:val="19"/>
-          <w:szCs w:val="19"/>
-          <w:highlight w:val="black"/>
+          <w:rFonts w:ascii="Arial" w:eastAsiaTheme="minorHAnsi" w:hAnsi="Arial" w:cs="Arial"/>
+          <w:b/>
+          <w:sz w:val="22"/>
+          <w:szCs w:val="22"/>
         </w:rPr>
         <w:t>FillOut</w:t>
       </w:r>
       <w:proofErr w:type="spellEnd"/>
       <w:r>
         <w:rPr>
-          <w:noProof/>
+          <w:rFonts w:ascii="Arial" w:hAnsi="Arial" w:cs="Arial"/>
+          <w:noProof/>
+          <w:sz w:val="22"/>
+          <w:szCs w:val="22"/>
+        </w:rPr>
+        <w:t xml:space="preserve"> and moved to </w:t>
+      </w:r>
+      <w:r>
+        <w:rPr>
+          <w:rFonts w:ascii="Arial" w:hAnsi="Arial" w:cs="Arial"/>
+          <w:b/>
+          <w:noProof/>
+          <w:sz w:val="22"/>
+          <w:szCs w:val="22"/>
+        </w:rPr>
+        <w:t>GameBoard.</w:t>
+      </w:r>
+    </w:p>
+    <w:p>
+      <w:pPr>
+        <w:numPr>
+          <w:ilvl w:val="1"/>
+          <w:numId w:val="1"/>
+        </w:numPr>
+        <w:rPr>
+          <w:rFonts w:ascii="Arial" w:hAnsi="Arial" w:cs="Arial"/>
+          <w:noProof/>
+          <w:sz w:val="22"/>
+          <w:szCs w:val="22"/>
+        </w:rPr>
+      </w:pPr>
+      <w:r>
+        <w:rPr>
+          <w:rFonts w:ascii="Arial" w:hAnsi="Arial" w:cs="Arial"/>
+          <w:noProof/>
+          <w:sz w:val="22"/>
+          <w:szCs w:val="22"/>
+        </w:rPr>
+        <w:t>Made various identifier name changes - indexer variables (i, j -&gt; row, col), matrix identifiers, renamed Cyrillic names to their correct English counterpart, removed some unnecessary comments, changed row- and column-related names to expose their real usage</w:t>
+      </w:r>
+    </w:p>
+    <w:p>
+      <w:pPr>
+        <w:numPr>
+          <w:ilvl w:val="1"/>
+          <w:numId w:val="1"/>
+        </w:numPr>
+        <w:rPr>
+          <w:rFonts w:ascii="Arial" w:hAnsi="Arial" w:cs="Arial"/>
+          <w:noProof/>
+          <w:sz w:val="22"/>
+          <w:szCs w:val="22"/>
+        </w:rPr>
+      </w:pPr>
+      <w:r>
+        <w:rPr>
+          <w:rFonts w:ascii="Arial" w:hAnsi="Arial" w:cs="Arial"/>
+          <w:noProof/>
+          <w:sz w:val="22"/>
+          <w:szCs w:val="22"/>
+        </w:rPr>
+        <w:t>Fixed spacings around control structures, brackets, and array initializers.</w:t>
+      </w:r>
+    </w:p>
+    <w:p>
+      <w:pPr>
+        <w:numPr>
+          <w:ilvl w:val="1"/>
+          <w:numId w:val="1"/>
+        </w:numPr>
+        <w:rPr>
+          <w:rFonts w:ascii="Arial" w:hAnsi="Arial" w:cs="Arial"/>
+          <w:noProof/>
+          <w:sz w:val="22"/>
+          <w:szCs w:val="22"/>
+        </w:rPr>
+      </w:pPr>
+      <w:r>
+        <w:rPr>
+          <w:rFonts w:ascii="Arial" w:hAnsi="Arial" w:cs="Arial"/>
+          <w:noProof/>
+          <w:sz w:val="22"/>
+          <w:szCs w:val="22"/>
+        </w:rPr>
+        <w:t>Changes in the main game controller - magical numbers fixed, formatting and renaming, unclear naming fixed, unnecessarily complex control structures simplified and fixed</w:t>
+      </w:r>
+    </w:p>
+    <w:p>
+      <w:pPr>
+        <w:numPr>
+          <w:ilvl w:val="1"/>
+          <w:numId w:val="1"/>
+        </w:numPr>
+        <w:rPr>
+          <w:rFonts w:ascii="Arial" w:hAnsi="Arial" w:cs="Arial"/>
+          <w:noProof/>
+          <w:sz w:val="22"/>
+          <w:szCs w:val="22"/>
+        </w:rPr>
+      </w:pPr>
+      <w:r>
+        <w:rPr>
+          <w:rFonts w:ascii="Arial" w:hAnsi="Arial" w:cs="Arial"/>
+          <w:noProof/>
+          <w:sz w:val="22"/>
+          <w:szCs w:val="22"/>
+        </w:rPr>
+        <w:t>Introduced constants - game field size, number of players in the highscores table</w:t>
+      </w:r>
+    </w:p>
+    <w:p>
+      <w:pPr>
+        <w:numPr>
+          <w:ilvl w:val="1"/>
+          <w:numId w:val="1"/>
+        </w:numPr>
+        <w:rPr>
+          <w:rFonts w:ascii="Arial" w:hAnsi="Arial" w:cs="Arial"/>
+          <w:noProof/>
+          <w:sz w:val="22"/>
+          <w:szCs w:val="22"/>
+        </w:rPr>
+      </w:pPr>
+      <w:r>
+        <w:rPr>
+          <w:rFonts w:ascii="Arial" w:hAnsi="Arial" w:cs="Arial"/>
+          <w:noProof/>
+          <w:sz w:val="22"/>
+          <w:szCs w:val="22"/>
+        </w:rPr>
+        <w:t>Fixed output message errors (putted, invalid spacing, inconsistent or improper messages)</w:t>
+      </w:r>
+    </w:p>
+    <w:p>
+      <w:pPr>
+        <w:numPr>
+          <w:ilvl w:val="1"/>
+          <w:numId w:val="1"/>
+        </w:numPr>
+        <w:rPr>
+          <w:rFonts w:ascii="Arial" w:hAnsi="Arial" w:cs="Arial"/>
+          <w:noProof/>
+          <w:sz w:val="22"/>
+          <w:szCs w:val="22"/>
+        </w:rPr>
+      </w:pPr>
+      <w:r>
+        <w:rPr>
+          <w:rFonts w:ascii="Arial" w:hAnsi="Arial" w:cs="Arial"/>
+          <w:noProof/>
+          <w:sz w:val="22"/>
+          <w:szCs w:val="22"/>
+        </w:rPr>
+        <w:lastRenderedPageBreak/>
+        <w:t>Changed some exceptions (e. g. ArgumentException for null game board should be ArgumentNullException) and fixed the expected exceptions in the unit tests to show that behaviour</w:t>
+      </w:r>
+    </w:p>
+    <w:p>
+      <w:pPr>
+        <w:numPr>
+          <w:ilvl w:val="1"/>
+          <w:numId w:val="1"/>
+        </w:numPr>
+        <w:rPr>
+          <w:rFonts w:ascii="Arial" w:hAnsi="Arial" w:cs="Arial"/>
+          <w:noProof/>
+          <w:sz w:val="22"/>
+          <w:szCs w:val="22"/>
+        </w:rPr>
+      </w:pPr>
+      <w:r>
+        <w:rPr>
+          <w:rFonts w:ascii="Arial" w:hAnsi="Arial" w:cs="Arial"/>
+          <w:noProof/>
+          <w:sz w:val="22"/>
+          <w:szCs w:val="22"/>
+        </w:rPr>
+        <w:t>Fixed about 250 Stylecop warnings (mostly whitespaces left where there shouldn't be any and wrong placement of brackets</w:t>
+      </w:r>
+    </w:p>
+    <w:p>
+      <w:pPr>
+        <w:numPr>
+          <w:ilvl w:val="1"/>
+          <w:numId w:val="1"/>
+        </w:numPr>
+        <w:rPr>
+          <w:rFonts w:ascii="Arial" w:hAnsi="Arial" w:cs="Arial"/>
+          <w:noProof/>
+          <w:sz w:val="22"/>
+          <w:szCs w:val="22"/>
+        </w:rPr>
+      </w:pPr>
+      <w:r>
+        <w:rPr>
+          <w:rFonts w:ascii="Arial" w:hAnsi="Arial" w:cs="Arial"/>
+          <w:noProof/>
+          <w:sz w:val="22"/>
+          <w:szCs w:val="22"/>
+        </w:rPr>
+        <w:t xml:space="preserve">Fixed method </w:t>
+      </w:r>
+      <w:r>
+        <w:rPr>
+          <w:rFonts w:ascii="Arial" w:hAnsi="Arial" w:cs="Arial"/>
+          <w:b/>
+          <w:noProof/>
+          <w:sz w:val="22"/>
+          <w:szCs w:val="22"/>
+        </w:rPr>
+        <w:t>UpdateAndDrawBoard</w:t>
+      </w:r>
+      <w:r>
+        <w:rPr>
+          <w:rFonts w:ascii="Arial" w:hAnsi="Arial" w:cs="Arial"/>
+          <w:noProof/>
+          <w:sz w:val="22"/>
+          <w:szCs w:val="22"/>
+        </w:rPr>
+        <w:t xml:space="preserve"> - does two things and accepts too many parameters</w:t>
+      </w:r>
+    </w:p>
+    <w:p>
+      <w:pPr>
+        <w:numPr>
+          <w:ilvl w:val="1"/>
+          <w:numId w:val="1"/>
+        </w:numPr>
+        <w:rPr>
+          <w:rFonts w:ascii="Arial" w:hAnsi="Arial" w:cs="Arial"/>
+          <w:noProof/>
+          <w:sz w:val="22"/>
+          <w:szCs w:val="22"/>
+        </w:rPr>
+      </w:pPr>
+      <w:bookmarkStart w:id="0" w:name="_GoBack"/>
+      <w:r>
+        <w:rPr>
+          <w:rFonts w:ascii="Arial" w:hAnsi="Arial" w:cs="Arial"/>
+          <w:noProof/>
+          <w:sz w:val="22"/>
+          <w:szCs w:val="22"/>
+        </w:rPr>
+        <w:t>Refactored the GameBoard class - too many instance methods</w:t>
+      </w:r>
+    </w:p>
+    <w:bookmarkEnd w:id="0"/>
+    <w:p>
+      <w:pPr>
+        <w:numPr>
+          <w:ilvl w:val="1"/>
+          <w:numId w:val="1"/>
+        </w:numPr>
+        <w:rPr>
+          <w:rFonts w:ascii="Arial" w:hAnsi="Arial" w:cs="Arial"/>
+          <w:noProof/>
+          <w:sz w:val="22"/>
+          <w:szCs w:val="22"/>
+        </w:rPr>
+      </w:pPr>
+      <w:r>
+        <w:rPr>
+          <w:rFonts w:ascii="Arial" w:hAnsi="Arial" w:cs="Arial"/>
+          <w:noProof/>
+          <w:sz w:val="22"/>
+          <w:szCs w:val="22"/>
+        </w:rPr>
+        <w:t>Added instances of Position class instead of integers wherever possible</w:t>
+      </w:r>
+    </w:p>
+    <w:p>
+      <w:pPr>
+        <w:numPr>
+          <w:ilvl w:val="1"/>
+          <w:numId w:val="1"/>
+        </w:numPr>
+        <w:rPr>
+          <w:rFonts w:ascii="Arial" w:hAnsi="Arial" w:cs="Arial"/>
+          <w:noProof/>
+          <w:sz w:val="22"/>
+          <w:szCs w:val="22"/>
+        </w:rPr>
+      </w:pPr>
+      <w:r>
+        <w:rPr>
+          <w:rFonts w:ascii="Arial" w:hAnsi="Arial" w:cs="Arial"/>
+          <w:noProof/>
+          <w:sz w:val="22"/>
+          <w:szCs w:val="22"/>
+        </w:rPr>
+        <w:t>Moved some methods which accept a board to the GameBoard class and made them instance methods</w:t>
+      </w:r>
+    </w:p>
+    <w:p>
+      <w:pPr>
+        <w:numPr>
+          <w:ilvl w:val="1"/>
+          <w:numId w:val="1"/>
+        </w:numPr>
+        <w:rPr>
+          <w:rFonts w:ascii="Arial" w:hAnsi="Arial" w:cs="Arial"/>
+          <w:noProof/>
+          <w:sz w:val="22"/>
+          <w:szCs w:val="22"/>
+        </w:rPr>
+      </w:pPr>
+      <w:r>
+        <w:rPr>
+          <w:rFonts w:ascii="Arial" w:hAnsi="Arial" w:cs="Arial"/>
+          <w:noProof/>
+          <w:sz w:val="22"/>
+          <w:szCs w:val="22"/>
+        </w:rPr>
+        <w:t>Fixed the console output throughout the game</w:t>
+      </w:r>
+    </w:p>
+    <w:p>
+      <w:pPr>
+        <w:numPr>
+          <w:ilvl w:val="1"/>
+          <w:numId w:val="1"/>
+        </w:numPr>
+        <w:rPr>
+          <w:rFonts w:ascii="Arial" w:hAnsi="Arial" w:cs="Arial"/>
+          <w:noProof/>
+          <w:sz w:val="22"/>
+          <w:szCs w:val="22"/>
+        </w:rPr>
+      </w:pPr>
+      <w:r>
+        <w:rPr>
+          <w:rFonts w:ascii="Arial" w:hAnsi="Arial" w:cs="Arial"/>
+          <w:noProof/>
+          <w:sz w:val="22"/>
+          <w:szCs w:val="22"/>
+        </w:rPr>
+        <w:t>Bug fix - the highscores do not print</w:t>
+      </w:r>
+    </w:p>
+    <w:p>
+      <w:pPr>
+        <w:numPr>
+          <w:ilvl w:val="1"/>
+          <w:numId w:val="1"/>
+        </w:numPr>
+        <w:rPr>
+          <w:rFonts w:ascii="Arial" w:hAnsi="Arial" w:cs="Arial"/>
+          <w:noProof/>
+          <w:sz w:val="22"/>
+          <w:szCs w:val="22"/>
+        </w:rPr>
+      </w:pPr>
+      <w:r>
+        <w:rPr>
+          <w:rFonts w:ascii="Arial" w:hAnsi="Arial" w:cs="Arial"/>
+          <w:noProof/>
+          <w:sz w:val="22"/>
+          <w:szCs w:val="22"/>
+        </w:rPr>
+        <w:t>Big fix - agter Good bye! nothing must be printed</w:t>
+      </w:r>
+    </w:p>
+    <w:p>
+      <w:pPr>
+        <w:numPr>
+          <w:ilvl w:val="1"/>
+          <w:numId w:val="1"/>
+        </w:numPr>
+        <w:rPr>
+          <w:rFonts w:ascii="Arial" w:hAnsi="Arial" w:cs="Arial"/>
+          <w:noProof/>
+          <w:sz w:val="22"/>
+          <w:szCs w:val="22"/>
+        </w:rPr>
+      </w:pPr>
+      <w:r>
+        <w:rPr>
+          <w:rFonts w:ascii="Arial" w:hAnsi="Arial" w:cs="Arial"/>
+          <w:noProof/>
+          <w:sz w:val="22"/>
+          <w:szCs w:val="22"/>
+        </w:rPr>
+        <w:t>Documented the public methods which lacked documentation</w:t>
+      </w:r>
+    </w:p>
+    <w:p>
+      <w:pPr>
+        <w:numPr>
+          <w:ilvl w:val="1"/>
+          <w:numId w:val="1"/>
+        </w:numPr>
+        <w:rPr>
+          <w:rFonts w:ascii="Arial" w:hAnsi="Arial" w:cs="Arial"/>
+          <w:noProof/>
+          <w:sz w:val="22"/>
+          <w:szCs w:val="22"/>
+        </w:rPr>
+      </w:pPr>
+      <w:r>
+        <w:rPr>
+          <w:rFonts w:ascii="Arial" w:hAnsi="Arial" w:cs="Arial"/>
+          <w:noProof/>
+          <w:sz w:val="22"/>
+          <w:szCs w:val="22"/>
+        </w:rPr>
+        <w:t>Added unit tests for the GameBoard class</w:t>
+      </w:r>
+    </w:p>
+    <w:p>
+      <w:pPr>
+        <w:numPr>
+          <w:ilvl w:val="1"/>
+          <w:numId w:val="1"/>
+        </w:numPr>
+        <w:rPr>
+          <w:rFonts w:ascii="Arial" w:hAnsi="Arial" w:cs="Arial"/>
+          <w:noProof/>
+          <w:sz w:val="22"/>
+          <w:szCs w:val="22"/>
+        </w:rPr>
+      </w:pPr>
+      <w:r>
+        <w:rPr>
+          <w:rFonts w:ascii="Arial" w:hAnsi="Arial" w:cs="Arial"/>
+          <w:noProof/>
+          <w:sz w:val="22"/>
+          <w:szCs w:val="22"/>
+        </w:rPr>
+        <w:t>Added exception handling for the GameBoard class</w:t>
+      </w:r>
+    </w:p>
+    <w:p>
+      <w:pPr>
+        <w:numPr>
+          <w:ilvl w:val="1"/>
+          <w:numId w:val="1"/>
+        </w:numPr>
+        <w:rPr>
+          <w:rFonts w:ascii="Arial" w:hAnsi="Arial" w:cs="Arial"/>
+          <w:noProof/>
+          <w:sz w:val="22"/>
+          <w:szCs w:val="22"/>
+        </w:rPr>
+      </w:pPr>
+      <w:r>
+        <w:rPr>
+          <w:rFonts w:ascii="Arial" w:hAnsi="Arial" w:cs="Arial"/>
+          <w:noProof/>
+          <w:sz w:val="22"/>
+          <w:szCs w:val="22"/>
+        </w:rPr>
+        <w:t>Made the GameBoard accept a string array as body</w:t>
+      </w:r>
+    </w:p>
+    <w:p>
+      <w:pPr>
+        <w:numPr>
+          <w:ilvl w:val="1"/>
+          <w:numId w:val="1"/>
+        </w:numPr>
+        <w:rPr>
+          <w:rFonts w:ascii="Arial" w:hAnsi="Arial" w:cs="Arial"/>
+          <w:sz w:val="22"/>
+          <w:szCs w:val="22"/>
+        </w:rPr>
+      </w:pPr>
+      <w:r>
+        <w:rPr>
+          <w:rFonts w:ascii="Arial" w:hAnsi="Arial" w:cs="Arial"/>
+          <w:sz w:val="22"/>
+          <w:szCs w:val="22"/>
+        </w:rPr>
+        <w:t xml:space="preserve">Removed all unneeded empty lines, e.g. in the method </w:t>
+      </w:r>
+      <w:r>
+        <w:rPr>
+          <w:rFonts w:ascii="Arial" w:hAnsi="Arial" w:cs="Arial"/>
+          <w:b/>
+          <w:noProof/>
+          <w:sz w:val="22"/>
+          <w:szCs w:val="22"/>
+        </w:rPr>
+        <w:t>FillOutGameField</w:t>
+      </w:r>
+      <w:r>
+        <w:rPr>
+          <w:rFonts w:ascii="Arial" w:hAnsi="Arial" w:cs="Arial"/>
+          <w:sz w:val="22"/>
+          <w:szCs w:val="22"/>
+        </w:rPr>
+        <w:t>.</w:t>
+      </w:r>
+    </w:p>
+    <w:p>
+      <w:pPr>
+        <w:numPr>
+          <w:ilvl w:val="1"/>
+          <w:numId w:val="1"/>
+        </w:numPr>
+        <w:rPr>
+          <w:rFonts w:ascii="Arial" w:hAnsi="Arial" w:cs="Arial"/>
+          <w:sz w:val="22"/>
+          <w:szCs w:val="22"/>
+        </w:rPr>
+      </w:pPr>
+      <w:r>
+        <w:rPr>
+          <w:rFonts w:ascii="Arial" w:hAnsi="Arial" w:cs="Arial"/>
+          <w:sz w:val="22"/>
+          <w:szCs w:val="22"/>
+        </w:rPr>
+        <w:t>Inserted empty lines between the methods.</w:t>
+      </w:r>
+    </w:p>
+    <w:p>
+      <w:pPr>
+        <w:numPr>
+          <w:ilvl w:val="1"/>
+          <w:numId w:val="1"/>
+        </w:numPr>
+        <w:rPr>
+          <w:rFonts w:ascii="Arial" w:hAnsi="Arial" w:cs="Arial"/>
+          <w:noProof/>
+          <w:sz w:val="22"/>
+          <w:szCs w:val="22"/>
+        </w:rPr>
+      </w:pPr>
+      <w:r>
+        <w:rPr>
+          <w:rFonts w:ascii="Arial" w:hAnsi="Arial" w:cs="Arial"/>
+          <w:sz w:val="22"/>
+          <w:szCs w:val="22"/>
+        </w:rPr>
+        <w:t>Split the lines containing several state</w:t>
+      </w:r>
+      <w:r>
+        <w:rPr>
+          <w:rFonts w:ascii="Arial" w:hAnsi="Arial" w:cs="Arial"/>
+          <w:sz w:val="22"/>
+          <w:szCs w:val="22"/>
+        </w:rPr>
+        <w:t>ments into several simple lines</w:t>
+      </w:r>
+    </w:p>
+    <w:p>
+      <w:pPr>
+        <w:numPr>
+          <w:ilvl w:val="1"/>
+          <w:numId w:val="1"/>
+        </w:numPr>
+        <w:rPr>
+          <w:rFonts w:ascii="Arial" w:hAnsi="Arial" w:cs="Arial"/>
+          <w:sz w:val="22"/>
+          <w:szCs w:val="22"/>
+        </w:rPr>
+      </w:pPr>
+      <w:r>
+        <w:rPr>
+          <w:rFonts w:ascii="Arial" w:hAnsi="Arial" w:cs="Arial"/>
+          <w:sz w:val="22"/>
+          <w:szCs w:val="22"/>
+        </w:rPr>
+        <w:t xml:space="preserve">Formatted the curly braces </w:t>
+      </w:r>
+      <w:r>
+        <w:rPr>
+          <w:rFonts w:ascii="Arial" w:hAnsi="Arial" w:cs="Arial"/>
+          <w:b/>
+          <w:noProof/>
+          <w:sz w:val="22"/>
+          <w:szCs w:val="22"/>
+        </w:rPr>
+        <w:t>{</w:t>
+      </w:r>
+      <w:r>
+        <w:rPr>
+          <w:rFonts w:ascii="Arial" w:hAnsi="Arial" w:cs="Arial"/>
+          <w:noProof/>
+          <w:sz w:val="22"/>
+          <w:szCs w:val="22"/>
+        </w:rPr>
+        <w:t xml:space="preserve"> and </w:t>
+      </w:r>
+      <w:r>
+        <w:rPr>
+          <w:rFonts w:ascii="Arial" w:hAnsi="Arial" w:cs="Arial"/>
+          <w:b/>
+          <w:noProof/>
+          <w:sz w:val="22"/>
+          <w:szCs w:val="22"/>
+        </w:rPr>
+        <w:t>}</w:t>
+      </w:r>
+      <w:r>
+        <w:rPr>
+          <w:rFonts w:ascii="Arial" w:hAnsi="Arial" w:cs="Arial"/>
+          <w:sz w:val="22"/>
+          <w:szCs w:val="22"/>
+        </w:rPr>
+        <w:t xml:space="preserve"> according to the best practices for the C# language.</w:t>
+      </w:r>
+    </w:p>
+    <w:p>
+      <w:pPr>
+        <w:numPr>
+          <w:ilvl w:val="1"/>
+          <w:numId w:val="1"/>
+        </w:numPr>
+        <w:rPr>
+          <w:rFonts w:ascii="Arial" w:hAnsi="Arial" w:cs="Arial"/>
+          <w:sz w:val="22"/>
+          <w:szCs w:val="22"/>
+        </w:rPr>
+      </w:pPr>
+      <w:r>
+        <w:rPr>
+          <w:rFonts w:ascii="Arial" w:hAnsi="Arial" w:cs="Arial"/>
+          <w:sz w:val="22"/>
+          <w:szCs w:val="22"/>
+        </w:rPr>
+        <w:t xml:space="preserve">Put </w:t>
+      </w:r>
+      <w:r>
+        <w:rPr>
+          <w:rFonts w:ascii="Arial" w:hAnsi="Arial" w:cs="Arial"/>
+          <w:b/>
+          <w:noProof/>
+          <w:sz w:val="22"/>
+          <w:szCs w:val="22"/>
+        </w:rPr>
+        <w:t>{</w:t>
+      </w:r>
+      <w:r>
+        <w:rPr>
+          <w:rFonts w:ascii="Arial" w:hAnsi="Arial" w:cs="Arial"/>
+          <w:noProof/>
+          <w:sz w:val="22"/>
+          <w:szCs w:val="22"/>
+        </w:rPr>
+        <w:t xml:space="preserve"> and </w:t>
+      </w:r>
+      <w:r>
+        <w:rPr>
+          <w:rFonts w:ascii="Arial" w:hAnsi="Arial" w:cs="Arial"/>
+          <w:b/>
+          <w:noProof/>
+          <w:sz w:val="22"/>
+          <w:szCs w:val="22"/>
+        </w:rPr>
+        <w:t>}</w:t>
+      </w:r>
+      <w:r>
+        <w:rPr>
+          <w:rFonts w:ascii="Arial" w:hAnsi="Arial" w:cs="Arial"/>
+          <w:sz w:val="22"/>
+          <w:szCs w:val="22"/>
+        </w:rPr>
+        <w:t xml:space="preserve"> after all conditionals and loops (when missing).</w:t>
+      </w:r>
+    </w:p>
+    <w:p>
+      <w:pPr>
+        <w:numPr>
+          <w:ilvl w:val="1"/>
+          <w:numId w:val="1"/>
+        </w:numPr>
+        <w:rPr>
+          <w:rFonts w:ascii="Arial" w:hAnsi="Arial" w:cs="Arial"/>
+          <w:sz w:val="22"/>
+          <w:szCs w:val="22"/>
+        </w:rPr>
+      </w:pPr>
+      <w:r>
+        <w:rPr>
+          <w:rFonts w:ascii="Arial" w:hAnsi="Arial" w:cs="Arial"/>
+          <w:sz w:val="22"/>
+          <w:szCs w:val="22"/>
+        </w:rPr>
+        <w:t xml:space="preserve">Character casing: variables and fields made </w:t>
+      </w:r>
+      <w:r>
+        <w:rPr>
+          <w:rFonts w:ascii="Arial" w:hAnsi="Arial" w:cs="Arial"/>
+          <w:b/>
+          <w:noProof/>
+          <w:sz w:val="22"/>
+          <w:szCs w:val="22"/>
+        </w:rPr>
+        <w:t>camelCase</w:t>
+      </w:r>
+      <w:r>
+        <w:rPr>
+          <w:rFonts w:ascii="Arial" w:hAnsi="Arial" w:cs="Arial"/>
+          <w:sz w:val="22"/>
+          <w:szCs w:val="22"/>
+        </w:rPr>
+        <w:t xml:space="preserve">; types and methods made </w:t>
+      </w:r>
+      <w:r>
+        <w:rPr>
+          <w:rFonts w:ascii="Arial" w:hAnsi="Arial" w:cs="Arial"/>
+          <w:b/>
+          <w:noProof/>
+          <w:sz w:val="22"/>
+          <w:szCs w:val="22"/>
+        </w:rPr>
+        <w:t>PascalCase</w:t>
+      </w:r>
+      <w:r>
+        <w:rPr>
+          <w:rFonts w:ascii="Arial" w:hAnsi="Arial" w:cs="Arial"/>
+          <w:sz w:val="22"/>
+          <w:szCs w:val="22"/>
+        </w:rPr>
+        <w:t>.</w:t>
+      </w:r>
+    </w:p>
+    <w:p>
+      <w:pPr>
+        <w:numPr>
+          <w:ilvl w:val="1"/>
+          <w:numId w:val="1"/>
+        </w:numPr>
+        <w:rPr>
+          <w:rFonts w:ascii="Arial" w:hAnsi="Arial" w:cs="Arial"/>
+          <w:noProof/>
+          <w:sz w:val="22"/>
+          <w:szCs w:val="22"/>
+        </w:rPr>
+      </w:pPr>
+      <w:r>
+        <w:rPr>
+          <w:rFonts w:ascii="Arial" w:hAnsi="Arial" w:cs="Arial"/>
+          <w:noProof/>
+          <w:sz w:val="22"/>
+          <w:szCs w:val="22"/>
+        </w:rPr>
+        <w:t xml:space="preserve">In class </w:t>
+      </w:r>
+      <w:r>
+        <w:rPr>
+          <w:rFonts w:ascii="Arial" w:hAnsi="Arial" w:cs="Arial"/>
+          <w:b/>
+          <w:noProof/>
+          <w:sz w:val="22"/>
+          <w:szCs w:val="22"/>
+        </w:rPr>
+        <w:t>GameFifteen, FillOutGameField(…)</w:t>
+      </w:r>
+      <w:r>
+        <w:rPr>
+          <w:rFonts w:ascii="Arial" w:hAnsi="Arial" w:cs="Arial"/>
+          <w:noProof/>
+          <w:sz w:val="22"/>
+          <w:szCs w:val="22"/>
+        </w:rPr>
+        <w:t xml:space="preserve">: </w:t>
+      </w:r>
+      <w:r>
+        <w:rPr>
+          <w:rFonts w:ascii="Arial" w:hAnsi="Arial" w:cs="Arial"/>
+          <w:b/>
+          <w:noProof/>
+          <w:sz w:val="22"/>
+          <w:szCs w:val="22"/>
+        </w:rPr>
+        <w:t>rnd</w:t>
+      </w:r>
+      <w:r>
+        <w:rPr>
+          <w:rFonts w:ascii="Arial" w:hAnsi="Arial" w:cs="Arial"/>
+          <w:noProof/>
+          <w:sz w:val="22"/>
+          <w:szCs w:val="22"/>
         </w:rPr>
         <w:t xml:space="preserve"> </w:t>
       </w:r>
       <w:r>
         <w:rPr>
-          <w:noProof/>
-        </w:rPr>
-        <w:t xml:space="preserve">and moved to </w:t>
-      </w:r>
-      <w:r>
-        <w:rPr>
-          <w:b/>
-          <w:noProof/>
+          <w:rFonts w:ascii="Arial" w:hAnsi="Arial" w:cs="Arial"/>
+          <w:noProof/>
+          <w:sz w:val="22"/>
+          <w:szCs w:val="22"/>
+        </w:rPr>
+        <w:sym w:font="Wingdings" w:char="F0E0"/>
+      </w:r>
+      <w:r>
+        <w:rPr>
+          <w:rFonts w:ascii="Arial" w:hAnsi="Arial" w:cs="Arial"/>
+          <w:noProof/>
+          <w:sz w:val="22"/>
+          <w:szCs w:val="22"/>
+        </w:rPr>
+        <w:t xml:space="preserve"> </w:t>
+      </w:r>
+      <w:r>
+        <w:rPr>
+          <w:rFonts w:ascii="Arial" w:hAnsi="Arial" w:cs="Arial"/>
+          <w:b/>
+          <w:noProof/>
+          <w:sz w:val="22"/>
+          <w:szCs w:val="22"/>
+        </w:rPr>
+        <w:t>rand</w:t>
+      </w:r>
+      <w:r>
+        <w:rPr>
+          <w:rFonts w:ascii="Arial" w:hAnsi="Arial" w:cs="Arial"/>
+          <w:noProof/>
+          <w:sz w:val="22"/>
+          <w:szCs w:val="22"/>
+        </w:rPr>
+        <w:t xml:space="preserve">; </w:t>
+      </w:r>
+      <w:r>
+        <w:rPr>
+          <w:rFonts w:ascii="Arial" w:hAnsi="Arial" w:cs="Arial"/>
+          <w:b/>
+          <w:noProof/>
+          <w:sz w:val="22"/>
+          <w:szCs w:val="22"/>
+        </w:rPr>
+        <w:t xml:space="preserve">matricata </w:t>
+      </w:r>
+      <w:r>
+        <w:rPr>
+          <w:rFonts w:ascii="Arial" w:hAnsi="Arial" w:cs="Arial"/>
+          <w:noProof/>
+          <w:sz w:val="22"/>
+          <w:szCs w:val="22"/>
+        </w:rPr>
+        <w:sym w:font="Wingdings" w:char="F0E0"/>
+      </w:r>
+      <w:r>
+        <w:rPr>
+          <w:rFonts w:ascii="Arial" w:hAnsi="Arial" w:cs="Arial"/>
+          <w:b/>
+          <w:noProof/>
+          <w:sz w:val="22"/>
+          <w:szCs w:val="22"/>
+        </w:rPr>
+        <w:t xml:space="preserve"> gameField</w:t>
+      </w:r>
+      <w:r>
+        <w:rPr>
+          <w:rFonts w:ascii="Arial" w:hAnsi="Arial" w:cs="Arial"/>
+          <w:noProof/>
+          <w:sz w:val="22"/>
+          <w:szCs w:val="22"/>
+        </w:rPr>
+        <w:t xml:space="preserve">; </w:t>
+      </w:r>
+      <w:r>
+        <w:rPr>
+          <w:rFonts w:ascii="Arial" w:hAnsi="Arial" w:cs="Arial"/>
+          <w:b/>
+          <w:noProof/>
+          <w:sz w:val="22"/>
+          <w:szCs w:val="22"/>
+        </w:rPr>
+        <w:t xml:space="preserve">used </w:t>
+      </w:r>
+      <w:r>
+        <w:rPr>
+          <w:rFonts w:ascii="Arial" w:hAnsi="Arial" w:cs="Arial"/>
+          <w:noProof/>
+          <w:sz w:val="22"/>
+          <w:szCs w:val="22"/>
+        </w:rPr>
+        <w:sym w:font="Wingdings" w:char="F0E0"/>
+      </w:r>
+      <w:r>
+        <w:rPr>
+          <w:rFonts w:ascii="Arial" w:hAnsi="Arial" w:cs="Arial"/>
+          <w:noProof/>
+          <w:sz w:val="22"/>
+          <w:szCs w:val="22"/>
+        </w:rPr>
+        <w:t xml:space="preserve"> </w:t>
+      </w:r>
+      <w:r>
+        <w:rPr>
+          <w:rFonts w:ascii="Arial" w:hAnsi="Arial" w:cs="Arial"/>
+          <w:b/>
+          <w:noProof/>
+          <w:sz w:val="22"/>
+          <w:szCs w:val="22"/>
+        </w:rPr>
+        <w:t>usedNumbers</w:t>
+      </w:r>
+      <w:r>
+        <w:rPr>
+          <w:rFonts w:ascii="Arial" w:hAnsi="Arial" w:cs="Arial"/>
+          <w:noProof/>
+          <w:sz w:val="22"/>
+          <w:szCs w:val="22"/>
+        </w:rPr>
+        <w:t xml:space="preserve">; </w:t>
+      </w:r>
+      <w:r>
+        <w:rPr>
+          <w:rFonts w:ascii="Arial" w:hAnsi="Arial" w:cs="Arial"/>
+          <w:b/>
+          <w:noProof/>
+          <w:sz w:val="22"/>
+          <w:szCs w:val="22"/>
+        </w:rPr>
+        <w:t xml:space="preserve">isFilled </w:t>
+      </w:r>
+      <w:r>
+        <w:rPr>
+          <w:rFonts w:ascii="Arial" w:hAnsi="Arial" w:cs="Arial"/>
+          <w:noProof/>
+          <w:sz w:val="22"/>
+          <w:szCs w:val="22"/>
+        </w:rPr>
+        <w:sym w:font="Wingdings" w:char="F0E0"/>
+      </w:r>
+      <w:r>
+        <w:rPr>
+          <w:rFonts w:ascii="Arial" w:hAnsi="Arial" w:cs="Arial"/>
+          <w:b/>
+          <w:noProof/>
+          <w:sz w:val="22"/>
+          <w:szCs w:val="22"/>
+        </w:rPr>
+        <w:t xml:space="preserve"> isPositionFilled</w:t>
+      </w:r>
+      <w:r>
+        <w:rPr>
+          <w:rFonts w:ascii="Arial" w:hAnsi="Arial" w:cs="Arial"/>
+          <w:noProof/>
+          <w:sz w:val="22"/>
+          <w:szCs w:val="22"/>
+        </w:rPr>
+        <w:t>.</w:t>
+      </w:r>
+    </w:p>
+    <w:p>
+      <w:pPr>
+        <w:numPr>
+          <w:ilvl w:val="1"/>
+          <w:numId w:val="1"/>
+        </w:numPr>
+        <w:rPr>
+          <w:rFonts w:ascii="Arial" w:hAnsi="Arial" w:cs="Arial"/>
+          <w:noProof/>
+          <w:sz w:val="22"/>
+          <w:szCs w:val="22"/>
+        </w:rPr>
+      </w:pPr>
+      <w:r>
+        <w:rPr>
+          <w:rFonts w:ascii="Arial" w:hAnsi="Arial" w:cs="Arial"/>
+          <w:noProof/>
+          <w:sz w:val="22"/>
+          <w:szCs w:val="22"/>
+        </w:rPr>
+        <w:t xml:space="preserve">-In </w:t>
+      </w:r>
+      <w:r>
+        <w:rPr>
+          <w:rFonts w:ascii="Arial" w:hAnsi="Arial" w:cs="Arial"/>
+          <w:b/>
+          <w:noProof/>
+          <w:sz w:val="22"/>
+          <w:szCs w:val="22"/>
+        </w:rPr>
+        <w:t>Main(string[] args)</w:t>
+      </w:r>
+      <w:r>
+        <w:rPr>
+          <w:rFonts w:ascii="Arial" w:hAnsi="Arial" w:cs="Arial"/>
+          <w:noProof/>
+          <w:sz w:val="22"/>
+          <w:szCs w:val="22"/>
+        </w:rPr>
+        <w:t xml:space="preserve">: </w:t>
+      </w:r>
+      <w:r>
+        <w:rPr>
+          <w:rFonts w:ascii="Arial" w:hAnsi="Arial" w:cs="Arial"/>
+          <w:b/>
+          <w:noProof/>
+          <w:sz w:val="22"/>
+          <w:szCs w:val="22"/>
+        </w:rPr>
+        <w:t>g</w:t>
+      </w:r>
+      <w:r>
+        <w:rPr>
+          <w:rFonts w:ascii="Arial" w:hAnsi="Arial" w:cs="Arial"/>
+          <w:noProof/>
+          <w:sz w:val="22"/>
+          <w:szCs w:val="22"/>
+        </w:rPr>
+        <w:t xml:space="preserve"> </w:t>
+      </w:r>
+      <w:r>
+        <w:rPr>
+          <w:rFonts w:ascii="Arial" w:hAnsi="Arial" w:cs="Arial"/>
+          <w:noProof/>
+          <w:sz w:val="22"/>
+          <w:szCs w:val="22"/>
+        </w:rPr>
+        <w:sym w:font="Wingdings" w:char="F0E0"/>
+      </w:r>
+      <w:r>
+        <w:rPr>
+          <w:rFonts w:ascii="Arial" w:hAnsi="Arial" w:cs="Arial"/>
+          <w:noProof/>
+          <w:sz w:val="22"/>
+          <w:szCs w:val="22"/>
+        </w:rPr>
+        <w:t xml:space="preserve"> </w:t>
+      </w:r>
+      <w:r>
+        <w:rPr>
+          <w:rFonts w:ascii="Arial" w:hAnsi="Arial" w:cs="Arial"/>
+          <w:b/>
+          <w:noProof/>
+          <w:sz w:val="22"/>
+          <w:szCs w:val="22"/>
+        </w:rPr>
+        <w:t>gameFifteen</w:t>
+      </w:r>
+      <w:r>
+        <w:rPr>
+          <w:rFonts w:ascii="Arial" w:hAnsi="Arial" w:cs="Arial"/>
+          <w:noProof/>
+          <w:sz w:val="22"/>
+          <w:szCs w:val="22"/>
+        </w:rPr>
+        <w:t>.</w:t>
+      </w:r>
+    </w:p>
+    <w:p>
+      <w:pPr>
+        <w:numPr>
+          <w:ilvl w:val="1"/>
+          <w:numId w:val="1"/>
+        </w:numPr>
+        <w:rPr>
+          <w:rFonts w:ascii="Arial" w:hAnsi="Arial" w:cs="Arial"/>
+          <w:sz w:val="22"/>
+          <w:szCs w:val="22"/>
+        </w:rPr>
+      </w:pPr>
+      <w:r>
+        <w:rPr>
+          <w:rFonts w:ascii="Arial" w:hAnsi="Arial" w:cs="Arial"/>
+          <w:sz w:val="22"/>
+          <w:szCs w:val="22"/>
+        </w:rPr>
+        <w:t xml:space="preserve">Created method </w:t>
+      </w:r>
+      <w:proofErr w:type="spellStart"/>
+      <w:proofErr w:type="gramStart"/>
+      <w:r>
+        <w:rPr>
+          <w:rFonts w:ascii="Arial" w:hAnsi="Arial" w:cs="Arial"/>
+          <w:b/>
+          <w:sz w:val="22"/>
+          <w:szCs w:val="22"/>
+        </w:rPr>
+        <w:t>GenerateGameField</w:t>
+      </w:r>
+      <w:proofErr w:type="spellEnd"/>
+      <w:r>
+        <w:rPr>
+          <w:rFonts w:ascii="Arial" w:hAnsi="Arial" w:cs="Arial"/>
+          <w:b/>
+          <w:sz w:val="22"/>
+          <w:szCs w:val="22"/>
+        </w:rPr>
+        <w:t>(</w:t>
+      </w:r>
+      <w:proofErr w:type="gramEnd"/>
+      <w:r>
+        <w:rPr>
+          <w:rFonts w:ascii="Arial" w:hAnsi="Arial" w:cs="Arial"/>
+          <w:b/>
+          <w:sz w:val="22"/>
+          <w:szCs w:val="22"/>
+        </w:rPr>
+        <w:t xml:space="preserve">) </w:t>
+      </w:r>
+      <w:r>
+        <w:rPr>
+          <w:rFonts w:ascii="Arial" w:hAnsi="Arial" w:cs="Arial"/>
+          <w:sz w:val="22"/>
+          <w:szCs w:val="22"/>
+        </w:rPr>
+        <w:t xml:space="preserve">in class </w:t>
+      </w:r>
+      <w:proofErr w:type="spellStart"/>
+      <w:r>
+        <w:rPr>
+          <w:rFonts w:ascii="Arial" w:hAnsi="Arial" w:cs="Arial"/>
+          <w:b/>
+          <w:sz w:val="22"/>
+          <w:szCs w:val="22"/>
+        </w:rPr>
+        <w:t>GameFifteen</w:t>
+      </w:r>
+      <w:proofErr w:type="spellEnd"/>
+      <w:r>
+        <w:rPr>
+          <w:rFonts w:ascii="Arial" w:hAnsi="Arial" w:cs="Arial"/>
+          <w:sz w:val="22"/>
+          <w:szCs w:val="22"/>
+        </w:rPr>
+        <w:t>.</w:t>
+      </w:r>
+    </w:p>
+    <w:p>
+      <w:pPr>
+        <w:numPr>
+          <w:ilvl w:val="1"/>
+          <w:numId w:val="1"/>
+        </w:numPr>
+        <w:rPr>
+          <w:rFonts w:ascii="Arial" w:hAnsi="Arial" w:cs="Arial"/>
+          <w:sz w:val="22"/>
+          <w:szCs w:val="22"/>
+        </w:rPr>
+      </w:pPr>
+      <w:r>
+        <w:rPr>
+          <w:rFonts w:ascii="Arial" w:hAnsi="Arial" w:cs="Arial"/>
+          <w:sz w:val="22"/>
+          <w:szCs w:val="22"/>
+        </w:rPr>
+        <w:t xml:space="preserve">Created method </w:t>
+      </w:r>
+      <w:proofErr w:type="spellStart"/>
+      <w:proofErr w:type="gramStart"/>
+      <w:r>
+        <w:rPr>
+          <w:rFonts w:ascii="Arial" w:hAnsi="Arial" w:cs="Arial"/>
+          <w:b/>
+          <w:sz w:val="22"/>
+          <w:szCs w:val="22"/>
+        </w:rPr>
+        <w:t>IsSolvable</w:t>
+      </w:r>
+      <w:proofErr w:type="spellEnd"/>
+      <w:r>
+        <w:rPr>
+          <w:rFonts w:ascii="Arial" w:hAnsi="Arial" w:cs="Arial"/>
+          <w:b/>
+          <w:sz w:val="22"/>
+          <w:szCs w:val="22"/>
+        </w:rPr>
+        <w:t>(</w:t>
+      </w:r>
+      <w:proofErr w:type="gramEnd"/>
+      <w:r>
+        <w:rPr>
+          <w:rFonts w:ascii="Arial" w:hAnsi="Arial" w:cs="Arial"/>
+          <w:b/>
+          <w:sz w:val="22"/>
+          <w:szCs w:val="22"/>
+        </w:rPr>
+        <w:t xml:space="preserve">string[,] </w:t>
+      </w:r>
+      <w:proofErr w:type="spellStart"/>
+      <w:r>
+        <w:rPr>
+          <w:rFonts w:ascii="Arial" w:hAnsi="Arial" w:cs="Arial"/>
+          <w:b/>
+          <w:sz w:val="22"/>
+          <w:szCs w:val="22"/>
+        </w:rPr>
+        <w:t>gameField</w:t>
+      </w:r>
+      <w:proofErr w:type="spellEnd"/>
+      <w:r>
+        <w:rPr>
+          <w:rFonts w:ascii="Arial" w:hAnsi="Arial" w:cs="Arial"/>
+          <w:b/>
+          <w:sz w:val="22"/>
+          <w:szCs w:val="22"/>
+        </w:rPr>
+        <w:t>)</w:t>
+      </w:r>
+      <w:r>
+        <w:rPr>
+          <w:rFonts w:ascii="Arial" w:hAnsi="Arial" w:cs="Arial"/>
+          <w:sz w:val="22"/>
+          <w:szCs w:val="22"/>
+        </w:rPr>
+        <w:t>.</w:t>
+      </w:r>
+    </w:p>
+    <w:p>
+      <w:pPr>
+        <w:numPr>
+          <w:ilvl w:val="1"/>
+          <w:numId w:val="1"/>
+        </w:numPr>
+        <w:rPr>
+          <w:rFonts w:ascii="Arial" w:hAnsi="Arial" w:cs="Arial"/>
+          <w:sz w:val="22"/>
+          <w:szCs w:val="22"/>
+        </w:rPr>
+      </w:pPr>
+      <w:r>
+        <w:rPr>
+          <w:rFonts w:ascii="Arial" w:hAnsi="Arial" w:cs="Arial"/>
+          <w:sz w:val="22"/>
+          <w:szCs w:val="22"/>
+        </w:rPr>
+        <w:t>Fixed a bug in method (</w:t>
+      </w:r>
+      <w:proofErr w:type="spellStart"/>
+      <w:proofErr w:type="gramStart"/>
+      <w:r>
+        <w:rPr>
+          <w:rFonts w:ascii="Arial" w:hAnsi="Arial" w:cs="Arial"/>
+          <w:b/>
+          <w:sz w:val="22"/>
+          <w:szCs w:val="22"/>
+        </w:rPr>
+        <w:t>proverka</w:t>
+      </w:r>
+      <w:proofErr w:type="spellEnd"/>
+      <w:r>
+        <w:rPr>
+          <w:rFonts w:ascii="Arial" w:hAnsi="Arial" w:cs="Arial"/>
+          <w:b/>
+          <w:sz w:val="22"/>
+          <w:szCs w:val="22"/>
+        </w:rPr>
+        <w:t>(</w:t>
+      </w:r>
+      <w:proofErr w:type="gramEnd"/>
+      <w:r>
+        <w:rPr>
+          <w:rFonts w:ascii="Arial" w:hAnsi="Arial" w:cs="Arial"/>
+          <w:b/>
+          <w:sz w:val="22"/>
+          <w:szCs w:val="22"/>
+        </w:rPr>
+        <w:t xml:space="preserve">string[,] </w:t>
+      </w:r>
+      <w:proofErr w:type="spellStart"/>
+      <w:r>
+        <w:rPr>
+          <w:rFonts w:ascii="Arial" w:hAnsi="Arial" w:cs="Arial"/>
+          <w:b/>
+          <w:sz w:val="22"/>
+          <w:szCs w:val="22"/>
+        </w:rPr>
+        <w:t>matrica</w:t>
+      </w:r>
+      <w:proofErr w:type="spellEnd"/>
+      <w:r>
+        <w:rPr>
+          <w:rFonts w:ascii="Arial" w:hAnsi="Arial" w:cs="Arial"/>
+          <w:b/>
+          <w:sz w:val="22"/>
+          <w:szCs w:val="22"/>
+        </w:rPr>
+        <w:t>)</w:t>
+      </w:r>
+      <w:r>
+        <w:rPr>
+          <w:rFonts w:ascii="Arial" w:hAnsi="Arial" w:cs="Arial"/>
+          <w:sz w:val="22"/>
+          <w:szCs w:val="22"/>
+        </w:rPr>
+        <w:t>).</w:t>
+      </w:r>
+    </w:p>
+    <w:p>
+      <w:pPr>
+        <w:numPr>
+          <w:ilvl w:val="1"/>
+          <w:numId w:val="1"/>
+        </w:numPr>
+        <w:rPr>
+          <w:rFonts w:ascii="Arial" w:hAnsi="Arial" w:cs="Arial"/>
+          <w:sz w:val="22"/>
+          <w:szCs w:val="22"/>
+        </w:rPr>
+      </w:pPr>
+      <w:r>
+        <w:rPr>
+          <w:rFonts w:ascii="Arial" w:hAnsi="Arial" w:cs="Arial"/>
+          <w:sz w:val="22"/>
+          <w:szCs w:val="22"/>
+        </w:rPr>
+        <w:t>Added some notes in code as comments – will be removed later (</w:t>
+      </w:r>
+      <w:r>
+        <w:rPr>
+          <w:rFonts w:ascii="Arial" w:hAnsi="Arial" w:cs="Arial"/>
+          <w:b/>
+          <w:sz w:val="22"/>
+          <w:szCs w:val="22"/>
+        </w:rPr>
+        <w:t>// TODO: …</w:t>
+      </w:r>
+      <w:r>
+        <w:rPr>
+          <w:rFonts w:ascii="Arial" w:hAnsi="Arial" w:cs="Arial"/>
+          <w:sz w:val="22"/>
+          <w:szCs w:val="22"/>
+        </w:rPr>
+        <w:t>).</w:t>
+      </w:r>
+    </w:p>
+    <w:p>
+      <w:pPr>
+        <w:numPr>
+          <w:ilvl w:val="1"/>
+          <w:numId w:val="1"/>
+        </w:numPr>
+        <w:rPr>
+          <w:rFonts w:ascii="Arial" w:hAnsi="Arial" w:cs="Arial"/>
+          <w:sz w:val="22"/>
+          <w:szCs w:val="22"/>
+        </w:rPr>
+      </w:pPr>
+      <w:r>
+        <w:rPr>
+          <w:rFonts w:ascii="Arial" w:hAnsi="Arial" w:cs="Arial"/>
+          <w:sz w:val="22"/>
+          <w:szCs w:val="22"/>
+        </w:rPr>
+        <w:t>Fixed a game logic issue concerning introduction of Exceptions and logic that didn’t expect exceptions (</w:t>
+      </w:r>
+      <w:proofErr w:type="gramStart"/>
+      <w:r>
+        <w:rPr>
+          <w:rFonts w:ascii="Arial" w:hAnsi="Arial" w:cs="Arial"/>
+          <w:sz w:val="22"/>
+          <w:szCs w:val="22"/>
+        </w:rPr>
+        <w:t>Position(</w:t>
+      </w:r>
+      <w:proofErr w:type="gramEnd"/>
+      <w:r>
+        <w:rPr>
+          <w:rFonts w:ascii="Arial" w:hAnsi="Arial" w:cs="Arial"/>
+          <w:sz w:val="22"/>
+          <w:szCs w:val="22"/>
+        </w:rPr>
+        <w:t>-1, -1)).</w:t>
+      </w:r>
+    </w:p>
+    <w:p>
+      <w:pPr>
+        <w:numPr>
+          <w:ilvl w:val="1"/>
+          <w:numId w:val="1"/>
+        </w:numPr>
+        <w:rPr>
+          <w:rFonts w:ascii="Arial" w:hAnsi="Arial" w:cs="Arial"/>
+          <w:noProof/>
+          <w:sz w:val="22"/>
+          <w:szCs w:val="22"/>
+        </w:rPr>
+      </w:pPr>
+    </w:p>
+    <w:p>
+      <w:pPr>
+        <w:numPr>
+          <w:ilvl w:val="0"/>
+          <w:numId w:val="1"/>
+        </w:numPr>
+        <w:rPr>
+          <w:rFonts w:ascii="Arial" w:hAnsi="Arial" w:cs="Arial"/>
+          <w:noProof/>
+          <w:sz w:val="22"/>
+          <w:szCs w:val="22"/>
+        </w:rPr>
+      </w:pPr>
+      <w:r>
+        <w:rPr>
+          <w:rFonts w:ascii="Arial" w:hAnsi="Arial" w:cs="Arial"/>
+          <w:noProof/>
+          <w:sz w:val="22"/>
+          <w:szCs w:val="22"/>
+        </w:rPr>
+        <w:t xml:space="preserve">Changes in class </w:t>
+      </w:r>
+      <w:r>
+        <w:rPr>
+          <w:rFonts w:ascii="Arial" w:hAnsi="Arial" w:cs="Arial"/>
+          <w:b/>
+          <w:noProof/>
+          <w:sz w:val="22"/>
+          <w:szCs w:val="22"/>
         </w:rPr>
         <w:t>GameBoard</w:t>
       </w:r>
-      <w:r>
-        <w:rPr>
-          <w:b/>
-          <w:noProof/>
+    </w:p>
+    <w:p>
+      <w:pPr>
+        <w:numPr>
+          <w:ilvl w:val="1"/>
+          <w:numId w:val="1"/>
+        </w:numPr>
+        <w:rPr>
+          <w:rFonts w:ascii="Arial" w:hAnsi="Arial" w:cs="Arial"/>
+          <w:noProof/>
+          <w:sz w:val="22"/>
+          <w:szCs w:val="22"/>
+        </w:rPr>
+      </w:pPr>
+      <w:r>
+        <w:rPr>
+          <w:rFonts w:ascii="Arial" w:hAnsi="Arial" w:cs="Arial"/>
+          <w:noProof/>
+          <w:sz w:val="22"/>
+          <w:szCs w:val="22"/>
+        </w:rPr>
+        <w:lastRenderedPageBreak/>
+        <w:t>New array representing game board coded as class with geter/setter, indexer.</w:t>
+      </w:r>
+    </w:p>
+    <w:p>
+      <w:pPr>
+        <w:numPr>
+          <w:ilvl w:val="1"/>
+          <w:numId w:val="1"/>
+        </w:numPr>
+        <w:rPr>
+          <w:rFonts w:ascii="Arial" w:hAnsi="Arial" w:cs="Arial"/>
+          <w:noProof/>
+          <w:sz w:val="22"/>
+          <w:szCs w:val="22"/>
+        </w:rPr>
+      </w:pPr>
+      <w:r>
+        <w:rPr>
+          <w:rFonts w:ascii="Arial" w:hAnsi="Arial" w:cs="Arial"/>
+          <w:noProof/>
+          <w:sz w:val="22"/>
+          <w:szCs w:val="22"/>
+        </w:rPr>
+        <w:t xml:space="preserve">Added readonly field for board size </w:t>
+      </w:r>
+      <w:r>
+        <w:rPr>
+          <w:rFonts w:ascii="Arial" w:hAnsi="Arial" w:cs="Arial"/>
+          <w:b/>
+          <w:noProof/>
+          <w:sz w:val="22"/>
+          <w:szCs w:val="22"/>
+        </w:rPr>
+        <w:t>GameBoardSize.</w:t>
+      </w:r>
+    </w:p>
+    <w:p>
+      <w:pPr>
+        <w:numPr>
+          <w:ilvl w:val="1"/>
+          <w:numId w:val="1"/>
+        </w:numPr>
+        <w:rPr>
+          <w:rFonts w:ascii="Arial" w:hAnsi="Arial" w:cs="Arial"/>
+          <w:noProof/>
+          <w:sz w:val="22"/>
+          <w:szCs w:val="22"/>
+        </w:rPr>
+      </w:pPr>
+      <w:r>
+        <w:rPr>
+          <w:rFonts w:ascii="Arial" w:hAnsi="Arial" w:cs="Arial"/>
+          <w:noProof/>
+          <w:sz w:val="22"/>
+          <w:szCs w:val="22"/>
+        </w:rPr>
+        <w:t xml:space="preserve">Removed magic number in method </w:t>
+      </w:r>
+      <w:r>
+        <w:rPr>
+          <w:rFonts w:ascii="Arial" w:hAnsi="Arial" w:cs="Arial"/>
+          <w:b/>
+          <w:noProof/>
+          <w:sz w:val="22"/>
+          <w:szCs w:val="22"/>
+        </w:rPr>
+        <w:t>FindEmptyCell</w:t>
+      </w:r>
+      <w:r>
+        <w:rPr>
+          <w:rFonts w:ascii="Arial" w:hAnsi="Arial" w:cs="Arial"/>
+          <w:noProof/>
+          <w:sz w:val="22"/>
+          <w:szCs w:val="22"/>
+        </w:rPr>
+        <w:t xml:space="preserve"> (replaced</w:t>
+      </w:r>
+      <w:r>
+        <w:rPr>
+          <w:rFonts w:ascii="Arial" w:hAnsi="Arial" w:cs="Arial"/>
+          <w:noProof/>
+          <w:sz w:val="22"/>
+          <w:szCs w:val="22"/>
+        </w:rPr>
+        <w:t xml:space="preserve"> with </w:t>
+      </w:r>
+      <w:r>
+        <w:rPr>
+          <w:rFonts w:ascii="Arial" w:hAnsi="Arial" w:cs="Arial"/>
+          <w:b/>
+          <w:noProof/>
+          <w:sz w:val="22"/>
+          <w:szCs w:val="22"/>
+        </w:rPr>
+        <w:t>GameBoardSize</w:t>
+      </w:r>
+      <w:r>
+        <w:rPr>
+          <w:rFonts w:ascii="Arial" w:hAnsi="Arial" w:cs="Arial"/>
+          <w:noProof/>
+          <w:sz w:val="22"/>
+          <w:szCs w:val="22"/>
+        </w:rPr>
+        <w:t>).</w:t>
+      </w:r>
+    </w:p>
+    <w:p>
+      <w:pPr>
+        <w:numPr>
+          <w:ilvl w:val="1"/>
+          <w:numId w:val="1"/>
+        </w:numPr>
+        <w:rPr>
+          <w:rFonts w:ascii="Arial" w:hAnsi="Arial" w:cs="Arial"/>
+          <w:sz w:val="22"/>
+          <w:szCs w:val="22"/>
+        </w:rPr>
+      </w:pPr>
+      <w:r>
+        <w:rPr>
+          <w:rFonts w:ascii="Arial" w:hAnsi="Arial" w:cs="Arial"/>
+          <w:sz w:val="22"/>
+          <w:szCs w:val="22"/>
+        </w:rPr>
+        <w:t xml:space="preserve">Added a few tests for </w:t>
+      </w:r>
+      <w:proofErr w:type="spellStart"/>
+      <w:proofErr w:type="gramStart"/>
+      <w:r>
+        <w:rPr>
+          <w:rFonts w:ascii="Arial" w:hAnsi="Arial" w:cs="Arial"/>
+          <w:b/>
+          <w:sz w:val="22"/>
+          <w:szCs w:val="22"/>
+        </w:rPr>
+        <w:t>IsSolvable</w:t>
+      </w:r>
+      <w:proofErr w:type="spellEnd"/>
+      <w:r>
+        <w:rPr>
+          <w:rFonts w:ascii="Arial" w:hAnsi="Arial" w:cs="Arial"/>
+          <w:b/>
+          <w:sz w:val="22"/>
+          <w:szCs w:val="22"/>
+        </w:rPr>
+        <w:t>(</w:t>
+      </w:r>
+      <w:proofErr w:type="gramEnd"/>
+      <w:r>
+        <w:rPr>
+          <w:rFonts w:ascii="Arial" w:hAnsi="Arial" w:cs="Arial"/>
+          <w:b/>
+          <w:sz w:val="22"/>
+          <w:szCs w:val="22"/>
+        </w:rPr>
+        <w:t>…)</w:t>
+      </w:r>
+      <w:r>
+        <w:rPr>
+          <w:rFonts w:ascii="Arial" w:hAnsi="Arial" w:cs="Arial"/>
+          <w:sz w:val="22"/>
+          <w:szCs w:val="22"/>
         </w:rPr>
         <w:t>.</w:t>
       </w:r>
@@ -793,125 +2671,381 @@
     <w:p>
       <w:pPr>
         <w:numPr>
+          <w:ilvl w:val="1"/>
+          <w:numId w:val="1"/>
+        </w:numPr>
+        <w:rPr>
+          <w:rFonts w:ascii="Arial" w:hAnsi="Arial" w:cs="Arial"/>
+          <w:sz w:val="22"/>
+          <w:szCs w:val="22"/>
+        </w:rPr>
+      </w:pPr>
+      <w:r>
+        <w:rPr>
+          <w:rFonts w:ascii="Arial" w:hAnsi="Arial" w:cs="Arial"/>
+          <w:sz w:val="22"/>
+          <w:szCs w:val="22"/>
+        </w:rPr>
+        <w:t xml:space="preserve">Fixed a bug in </w:t>
+      </w:r>
+      <w:proofErr w:type="spellStart"/>
+      <w:proofErr w:type="gramStart"/>
+      <w:r>
+        <w:rPr>
+          <w:rFonts w:ascii="Arial" w:hAnsi="Arial" w:cs="Arial"/>
+          <w:b/>
+          <w:sz w:val="22"/>
+          <w:szCs w:val="22"/>
+        </w:rPr>
+        <w:t>IsSolvable</w:t>
+      </w:r>
+      <w:proofErr w:type="spellEnd"/>
+      <w:r>
+        <w:rPr>
+          <w:rFonts w:ascii="Arial" w:hAnsi="Arial" w:cs="Arial"/>
+          <w:b/>
+          <w:sz w:val="22"/>
+          <w:szCs w:val="22"/>
+        </w:rPr>
+        <w:t>(</w:t>
+      </w:r>
+      <w:proofErr w:type="gramEnd"/>
+      <w:r>
+        <w:rPr>
+          <w:rFonts w:ascii="Arial" w:hAnsi="Arial" w:cs="Arial"/>
+          <w:b/>
+          <w:sz w:val="22"/>
+          <w:szCs w:val="22"/>
+        </w:rPr>
+        <w:t>…)</w:t>
+      </w:r>
+      <w:r>
+        <w:rPr>
+          <w:rFonts w:ascii="Arial" w:hAnsi="Arial" w:cs="Arial"/>
+          <w:sz w:val="22"/>
+          <w:szCs w:val="22"/>
+        </w:rPr>
+        <w:t>.</w:t>
+      </w:r>
+    </w:p>
+    <w:p>
+      <w:pPr>
+        <w:numPr>
+          <w:ilvl w:val="1"/>
+          <w:numId w:val="1"/>
+        </w:numPr>
+        <w:rPr>
+          <w:rFonts w:ascii="Arial" w:hAnsi="Arial" w:cs="Arial"/>
+          <w:sz w:val="22"/>
+          <w:szCs w:val="22"/>
+        </w:rPr>
+      </w:pPr>
+      <w:r>
+        <w:rPr>
+          <w:rFonts w:ascii="Arial" w:hAnsi="Arial" w:cs="Arial"/>
+          <w:sz w:val="22"/>
+          <w:szCs w:val="22"/>
+        </w:rPr>
+        <w:t>“Fixed” some “magic” numbers.</w:t>
+      </w:r>
+    </w:p>
+    <w:p>
+      <w:pPr>
+        <w:numPr>
+          <w:ilvl w:val="1"/>
+          <w:numId w:val="1"/>
+        </w:numPr>
+        <w:rPr>
+          <w:rFonts w:ascii="Arial" w:hAnsi="Arial" w:cs="Arial"/>
+          <w:sz w:val="22"/>
+          <w:szCs w:val="22"/>
+        </w:rPr>
+      </w:pPr>
+    </w:p>
+    <w:p>
+      <w:pPr>
+        <w:numPr>
+          <w:ilvl w:val="1"/>
+          <w:numId w:val="1"/>
+        </w:numPr>
+        <w:rPr>
+          <w:rFonts w:ascii="Arial" w:hAnsi="Arial" w:cs="Arial"/>
+          <w:noProof/>
+          <w:sz w:val="22"/>
+          <w:szCs w:val="22"/>
+        </w:rPr>
+      </w:pPr>
+    </w:p>
+    <w:p>
+      <w:pPr>
+        <w:numPr>
           <w:ilvl w:val="0"/>
           <w:numId w:val="1"/>
         </w:numPr>
         <w:rPr>
-          <w:noProof/>
-        </w:rPr>
-      </w:pPr>
-      <w:r>
-        <w:rPr>
-          <w:noProof/>
+          <w:rFonts w:ascii="Arial" w:hAnsi="Arial" w:cs="Arial"/>
+          <w:noProof/>
+          <w:sz w:val="22"/>
+          <w:szCs w:val="22"/>
+        </w:rPr>
+      </w:pPr>
+      <w:r>
+        <w:rPr>
+          <w:rFonts w:ascii="Arial" w:hAnsi="Arial" w:cs="Arial"/>
+          <w:noProof/>
+          <w:sz w:val="22"/>
+          <w:szCs w:val="22"/>
         </w:rPr>
         <w:t xml:space="preserve">Changes in class </w:t>
       </w:r>
       <w:r>
         <w:rPr>
-          <w:b/>
-          <w:noProof/>
-        </w:rPr>
-        <w:t>GameBoard</w:t>
-      </w:r>
-    </w:p>
-    <w:p>
-      <w:pPr>
-        <w:numPr>
-          <w:ilvl w:val="1"/>
-          <w:numId w:val="1"/>
-        </w:numPr>
-        <w:rPr>
-          <w:noProof/>
-        </w:rPr>
-      </w:pPr>
-      <w:r>
-        <w:rPr>
-          <w:noProof/>
-        </w:rPr>
-        <w:t>New array representing game board coded as class with geter/setter, indexer.</w:t>
-      </w:r>
-    </w:p>
-    <w:p>
-      <w:pPr>
-        <w:numPr>
-          <w:ilvl w:val="1"/>
-          <w:numId w:val="1"/>
-        </w:numPr>
-        <w:rPr>
-          <w:noProof/>
-        </w:rPr>
-      </w:pPr>
-      <w:r>
-        <w:rPr>
-          <w:noProof/>
-        </w:rPr>
-        <w:t xml:space="preserve">Added readonly field for board size </w:t>
-      </w:r>
-      <w:r>
-        <w:rPr>
-          <w:b/>
-          <w:noProof/>
-        </w:rPr>
-        <w:t>GameBoardSize.</w:t>
-      </w:r>
-    </w:p>
-    <w:p>
-      <w:pPr>
-        <w:numPr>
-          <w:ilvl w:val="1"/>
-          <w:numId w:val="1"/>
-        </w:numPr>
-        <w:rPr>
-          <w:noProof/>
-        </w:rPr>
-      </w:pPr>
-      <w:r>
-        <w:rPr>
-          <w:noProof/>
-        </w:rPr>
-        <w:t xml:space="preserve">Removed magic number in method </w:t>
-      </w:r>
-      <w:r>
-        <w:rPr>
-          <w:b/>
-          <w:noProof/>
-        </w:rPr>
-        <w:t>FindEmptyCell</w:t>
-      </w:r>
-      <w:r>
-        <w:rPr>
-          <w:noProof/>
-        </w:rPr>
-        <w:t xml:space="preserve"> (replaced</w:t>
-      </w:r>
-      <w:r>
-        <w:rPr>
-          <w:noProof/>
+          <w:rFonts w:ascii="Arial" w:hAnsi="Arial" w:cs="Arial"/>
+          <w:b/>
+          <w:noProof/>
+          <w:sz w:val="22"/>
+          <w:szCs w:val="22"/>
+        </w:rPr>
+        <w:t>HighScores</w:t>
+      </w:r>
+    </w:p>
+    <w:p>
+      <w:pPr>
+        <w:numPr>
+          <w:ilvl w:val="1"/>
+          <w:numId w:val="1"/>
+        </w:numPr>
+        <w:rPr>
+          <w:rFonts w:ascii="Arial" w:hAnsi="Arial" w:cs="Arial"/>
+          <w:noProof/>
+          <w:sz w:val="22"/>
+          <w:szCs w:val="22"/>
+        </w:rPr>
+      </w:pPr>
+      <w:r>
+        <w:rPr>
+          <w:rFonts w:ascii="Arial" w:hAnsi="Arial" w:cs="Arial"/>
+          <w:sz w:val="22"/>
+          <w:szCs w:val="22"/>
+        </w:rPr>
+        <w:t xml:space="preserve">Refactored class </w:t>
+      </w:r>
+      <w:r>
+        <w:rPr>
+          <w:rFonts w:ascii="Arial" w:hAnsi="Arial" w:cs="Arial"/>
+          <w:b/>
+          <w:noProof/>
+          <w:sz w:val="22"/>
+          <w:szCs w:val="22"/>
+        </w:rPr>
+        <w:t>Highscores</w:t>
+      </w:r>
+      <w:r>
+        <w:rPr>
+          <w:rFonts w:ascii="Arial" w:hAnsi="Arial" w:cs="Arial"/>
+          <w:sz w:val="22"/>
+          <w:szCs w:val="22"/>
+        </w:rPr>
+        <w:t>, moved all related functionality in it</w:t>
+      </w:r>
+    </w:p>
+    <w:p>
+      <w:pPr>
+        <w:numPr>
+          <w:ilvl w:val="1"/>
+          <w:numId w:val="1"/>
+        </w:numPr>
+        <w:rPr>
+          <w:rFonts w:ascii="Arial" w:hAnsi="Arial" w:cs="Arial"/>
+          <w:noProof/>
+          <w:sz w:val="22"/>
+          <w:szCs w:val="22"/>
+        </w:rPr>
+      </w:pPr>
+      <w:r>
+        <w:rPr>
+          <w:rFonts w:ascii="Arial" w:hAnsi="Arial" w:cs="Arial"/>
+          <w:sz w:val="22"/>
+          <w:szCs w:val="22"/>
+        </w:rPr>
+        <w:t xml:space="preserve">Wrote tests for </w:t>
+      </w:r>
+      <w:proofErr w:type="spellStart"/>
+      <w:r>
+        <w:rPr>
+          <w:rFonts w:ascii="Arial" w:hAnsi="Arial" w:cs="Arial"/>
+          <w:b/>
+          <w:sz w:val="22"/>
+          <w:szCs w:val="22"/>
+        </w:rPr>
+        <w:t>Highscores</w:t>
+      </w:r>
+      <w:proofErr w:type="spellEnd"/>
+      <w:r>
+        <w:rPr>
+          <w:rFonts w:ascii="Arial" w:hAnsi="Arial" w:cs="Arial"/>
+          <w:sz w:val="22"/>
+          <w:szCs w:val="22"/>
+        </w:rPr>
+        <w:t>’ methods. Found and fixed a bug.</w:t>
+      </w:r>
+    </w:p>
+    <w:p>
+      <w:pPr>
+        <w:numPr>
+          <w:ilvl w:val="0"/>
+          <w:numId w:val="1"/>
+        </w:numPr>
+        <w:rPr>
+          <w:rFonts w:ascii="Arial" w:hAnsi="Arial" w:cs="Arial"/>
+          <w:noProof/>
+          <w:sz w:val="22"/>
+          <w:szCs w:val="22"/>
+        </w:rPr>
+      </w:pPr>
+      <w:r>
+        <w:rPr>
+          <w:rFonts w:ascii="Arial" w:hAnsi="Arial" w:cs="Arial"/>
+          <w:noProof/>
+          <w:sz w:val="22"/>
+          <w:szCs w:val="22"/>
+        </w:rPr>
+        <w:t xml:space="preserve">Changes in class </w:t>
+      </w:r>
+      <w:r>
+        <w:rPr>
+          <w:rFonts w:ascii="Arial" w:hAnsi="Arial" w:cs="Arial"/>
+          <w:b/>
+          <w:noProof/>
+          <w:sz w:val="22"/>
+          <w:szCs w:val="22"/>
+        </w:rPr>
+        <w:t>Scores</w:t>
+      </w:r>
+    </w:p>
+    <w:p>
+      <w:pPr>
+        <w:numPr>
+          <w:ilvl w:val="1"/>
+          <w:numId w:val="1"/>
+        </w:numPr>
+        <w:rPr>
+          <w:rFonts w:ascii="Arial" w:hAnsi="Arial" w:cs="Arial"/>
+          <w:sz w:val="22"/>
+          <w:szCs w:val="22"/>
+        </w:rPr>
+      </w:pPr>
+      <w:r>
+        <w:rPr>
+          <w:rFonts w:ascii="Arial" w:hAnsi="Arial" w:cs="Arial"/>
+          <w:sz w:val="22"/>
+          <w:szCs w:val="22"/>
+        </w:rPr>
+        <w:t xml:space="preserve">Created class </w:t>
+      </w:r>
+      <w:r>
+        <w:rPr>
+          <w:rFonts w:ascii="Arial" w:hAnsi="Arial" w:cs="Arial"/>
+          <w:b/>
+          <w:sz w:val="22"/>
+          <w:szCs w:val="22"/>
+        </w:rPr>
+        <w:t>Score</w:t>
+      </w:r>
+      <w:r>
+        <w:rPr>
+          <w:rFonts w:ascii="Arial" w:hAnsi="Arial" w:cs="Arial"/>
+          <w:sz w:val="22"/>
+          <w:szCs w:val="22"/>
         </w:rPr>
         <w:t xml:space="preserve"> with </w:t>
       </w:r>
       <w:r>
         <w:rPr>
-          <w:b/>
-          <w:noProof/>
-        </w:rPr>
-        <w:t>GameBoardSize</w:t>
-      </w:r>
-      <w:r>
-        <w:rPr>
-          <w:noProof/>
-        </w:rPr>
-        <w:t>).</w:t>
-      </w:r>
-    </w:p>
-    <w:p>
-      <w:pPr>
-        <w:numPr>
-          <w:ilvl w:val="1"/>
-          <w:numId w:val="1"/>
-        </w:numPr>
-        <w:rPr>
-          <w:noProof/>
+          <w:rFonts w:ascii="Arial" w:hAnsi="Arial" w:cs="Arial"/>
+          <w:b/>
+          <w:sz w:val="22"/>
+          <w:szCs w:val="22"/>
+        </w:rPr>
+        <w:t xml:space="preserve">Moves </w:t>
+      </w:r>
+      <w:r>
+        <w:rPr>
+          <w:rFonts w:ascii="Arial" w:hAnsi="Arial" w:cs="Arial"/>
+          <w:sz w:val="22"/>
+          <w:szCs w:val="22"/>
+        </w:rPr>
+        <w:t xml:space="preserve">and </w:t>
+      </w:r>
+      <w:proofErr w:type="spellStart"/>
+      <w:r>
+        <w:rPr>
+          <w:rFonts w:ascii="Arial" w:hAnsi="Arial" w:cs="Arial"/>
+          <w:b/>
+          <w:sz w:val="22"/>
+          <w:szCs w:val="22"/>
+        </w:rPr>
+        <w:t>PlayerName</w:t>
+      </w:r>
+      <w:proofErr w:type="spellEnd"/>
+      <w:r>
+        <w:rPr>
+          <w:rFonts w:ascii="Arial" w:hAnsi="Arial" w:cs="Arial"/>
+          <w:sz w:val="22"/>
+          <w:szCs w:val="22"/>
+        </w:rPr>
+        <w:t xml:space="preserve"> properties.</w:t>
+      </w:r>
+    </w:p>
+    <w:p>
+      <w:pPr>
+        <w:numPr>
+          <w:ilvl w:val="1"/>
+          <w:numId w:val="1"/>
+        </w:numPr>
+        <w:rPr>
+          <w:rFonts w:ascii="Arial" w:hAnsi="Arial" w:cs="Arial"/>
+          <w:sz w:val="22"/>
+          <w:szCs w:val="22"/>
+        </w:rPr>
+      </w:pPr>
+      <w:r>
+        <w:rPr>
+          <w:rFonts w:ascii="Arial" w:hAnsi="Arial" w:cs="Arial"/>
+          <w:sz w:val="22"/>
+          <w:szCs w:val="22"/>
+        </w:rPr>
+        <w:t xml:space="preserve">Wrote tests for </w:t>
+      </w:r>
+      <w:r>
+        <w:rPr>
+          <w:rFonts w:ascii="Arial" w:hAnsi="Arial" w:cs="Arial"/>
+          <w:b/>
+          <w:sz w:val="22"/>
+          <w:szCs w:val="22"/>
+        </w:rPr>
+        <w:t>Score</w:t>
+      </w:r>
+      <w:r>
+        <w:rPr>
+          <w:rFonts w:ascii="Arial" w:hAnsi="Arial" w:cs="Arial"/>
+          <w:sz w:val="22"/>
+          <w:szCs w:val="22"/>
+        </w:rPr>
+        <w:t>.</w:t>
+      </w:r>
+    </w:p>
+    <w:p>
+      <w:pPr>
+        <w:numPr>
+          <w:ilvl w:val="1"/>
+          <w:numId w:val="1"/>
+        </w:numPr>
+        <w:rPr>
+          <w:rFonts w:ascii="Arial" w:hAnsi="Arial" w:cs="Arial"/>
+          <w:noProof/>
+          <w:sz w:val="22"/>
+          <w:szCs w:val="22"/>
         </w:rPr>
       </w:pPr>
     </w:p>
@@ -1018,6 +3152,34 @@
   </w:abstractNum>
   <w:num w:numId="1">
     <w:abstractNumId w:val="0"/>
+  </w:num>
+  <w:num w:numId="2">
+    <w:abstractNumId w:val="0"/>
+    <w:lvlOverride w:ilvl="0">
+      <w:startOverride w:val="1"/>
+    </w:lvlOverride>
+    <w:lvlOverride w:ilvl="1"/>
+    <w:lvlOverride w:ilvl="2">
+      <w:startOverride w:val="1"/>
+    </w:lvlOverride>
+    <w:lvlOverride w:ilvl="3">
+      <w:startOverride w:val="1"/>
+    </w:lvlOverride>
+    <w:lvlOverride w:ilvl="4">
+      <w:startOverride w:val="1"/>
+    </w:lvlOverride>
+    <w:lvlOverride w:ilvl="5">
+      <w:startOverride w:val="1"/>
+    </w:lvlOverride>
+    <w:lvlOverride w:ilvl="6">
+      <w:startOverride w:val="1"/>
+    </w:lvlOverride>
+    <w:lvlOverride w:ilvl="7">
+      <w:startOverride w:val="1"/>
+    </w:lvlOverride>
+    <w:lvlOverride w:ilvl="8">
+      <w:startOverride w:val="1"/>
+    </w:lvlOverride>
   </w:num>
 </w:numbering>
 </file>

</xml_diff>